<commit_message>
Untagged: tentatively modified shared_plug in locaspot to TARP-format the headers of sniffed packets.
</commit_message>
<xml_diff>
--- a/PROPRIETARY/inProgress/spot/DOC/160319_preliminary.docx
+++ b/PROPRIETARY/inProgress/spot/DOC/160319_preliminary.docx
@@ -1169,7 +1169,13 @@
         <w:rPr>
           <w:rFonts w:ascii="Arial" w:hAnsi="Arial" w:cs="Arial"/>
         </w:rPr>
-        <w:t xml:space="preserve"> with DLE (ASCII code 0x10). For example, t</w:t>
+        <w:t xml:space="preserve"> with DLE</w:t>
+      </w:r>
+      <w:r>
+        <w:rPr>
+          <w:rFonts w:ascii="Arial" w:hAnsi="Arial" w:cs="Arial"/>
+        </w:rPr>
+        <w:t>. For example, t</w:t>
       </w:r>
       <w:r>
         <w:rPr>
@@ -1878,6 +1884,7 @@
           <w:rFonts w:ascii="Courier New" w:hAnsi="Courier New" w:cs="Courier New"/>
           <w:b/>
         </w:rPr>
+        <w:lastRenderedPageBreak/>
         <w:tab/>
       </w:r>
       <w:proofErr w:type="gramStart"/>
@@ -1959,7 +1966,6 @@
         <w:rPr>
           <w:rFonts w:ascii="Arial" w:hAnsi="Arial" w:cs="Arial"/>
         </w:rPr>
-        <w:lastRenderedPageBreak/>
         <w:t xml:space="preserve">The maximum length </w:t>
       </w:r>
       <w:r>
@@ -3632,7 +3638,7 @@
               <w:rPr>
                 <w:rFonts w:ascii="Arial" w:hAnsi="Arial" w:cs="Arial"/>
               </w:rPr>
-              <w:t>llegal request parameter, e.g., bad Peg parameter tag for CMD_SET</w:t>
+              <w:t>llegal request parameter, e.g., bad parameter tag for CMD_SET</w:t>
             </w:r>
           </w:p>
         </w:tc>
@@ -3842,7 +3848,19 @@
               <w:rPr>
                 <w:rFonts w:ascii="Arial" w:hAnsi="Arial" w:cs="Arial"/>
               </w:rPr>
-              <w:t>no resources; this basically means that the Peg has intermittent memory problems (like being unable to allocate a buffer to service the request)</w:t>
+              <w:t xml:space="preserve">no resources; this basically means that the Peg </w:t>
+            </w:r>
+            <w:r>
+              <w:rPr>
+                <w:rFonts w:ascii="Arial" w:hAnsi="Arial" w:cs="Arial"/>
+              </w:rPr>
+              <w:t>is experiencing</w:t>
+            </w:r>
+            <w:r>
+              <w:rPr>
+                <w:rFonts w:ascii="Arial" w:hAnsi="Arial" w:cs="Arial"/>
+              </w:rPr>
+              <w:t xml:space="preserve"> intermittent memory problems (like being unable to allocate a buffer to service the request)</w:t>
             </w:r>
           </w:p>
         </w:tc>
@@ -4067,6 +4085,12 @@
           <w:rFonts w:ascii="Arial" w:hAnsi="Arial" w:cs="Arial"/>
         </w:rPr>
         <w:t xml:space="preserve"> The data part of an ACK must include at least one more byte, i.e., the status. We do not say what happens when there are more bytes. Perhaps we should assume for now that any bytes in excess of the status byte are ignored.</w:t>
+      </w:r>
+      <w:r>
+        <w:rPr>
+          <w:rFonts w:ascii="Arial" w:hAnsi="Arial" w:cs="Arial"/>
+        </w:rPr>
+        <w:t xml:space="preserve"> The option to be able to send extra bytes in an ACK should be kept open for future extensions.</w:t>
       </w:r>
     </w:p>
     <w:p>
@@ -4601,6 +4625,7 @@
         <w:rPr>
           <w:noProof/>
         </w:rPr>
+        <w:lastRenderedPageBreak/>
         <w:drawing>
           <wp:inline distT="0" distB="0" distL="0" distR="0">
             <wp:extent cx="4983480" cy="658440"/>
@@ -4695,329 +4720,338 @@
         <w:rPr>
           <w:rFonts w:ascii="Arial" w:hAnsi="Arial" w:cs="Arial"/>
         </w:rPr>
-        <w:lastRenderedPageBreak/>
+        <w:t>The fields</w:t>
+      </w:r>
+      <w:r>
+        <w:rPr>
+          <w:rFonts w:ascii="Arial" w:hAnsi="Arial" w:cs="Arial"/>
+        </w:rPr>
+        <w:t>:</w:t>
+      </w:r>
+      <w:r>
+        <w:rPr>
+          <w:rFonts w:ascii="Arial" w:hAnsi="Arial" w:cs="Arial"/>
+        </w:rPr>
+        <w:t xml:space="preserve"> </w:t>
+      </w:r>
+      <w:proofErr w:type="spellStart"/>
+      <w:r>
+        <w:rPr>
+          <w:rFonts w:ascii="Arial" w:hAnsi="Arial" w:cs="Arial"/>
+        </w:rPr>
+        <w:t>op_code</w:t>
+      </w:r>
+      <w:proofErr w:type="spellEnd"/>
+      <w:r>
+        <w:rPr>
+          <w:rFonts w:ascii="Arial" w:hAnsi="Arial" w:cs="Arial"/>
+        </w:rPr>
+        <w:t xml:space="preserve">, </w:t>
+      </w:r>
+      <w:proofErr w:type="spellStart"/>
+      <w:r>
+        <w:rPr>
+          <w:rFonts w:ascii="Arial" w:hAnsi="Arial" w:cs="Arial"/>
+        </w:rPr>
+        <w:t>op_rc</w:t>
+      </w:r>
+      <w:proofErr w:type="spellEnd"/>
+      <w:r>
+        <w:rPr>
+          <w:rFonts w:ascii="Arial" w:hAnsi="Arial" w:cs="Arial"/>
+        </w:rPr>
+        <w:t xml:space="preserve">, and </w:t>
+      </w:r>
+      <w:proofErr w:type="spellStart"/>
+      <w:r>
+        <w:rPr>
+          <w:rFonts w:ascii="Arial" w:hAnsi="Arial" w:cs="Arial"/>
+        </w:rPr>
+        <w:t>node_id</w:t>
+      </w:r>
+      <w:proofErr w:type="spellEnd"/>
+      <w:r>
+        <w:rPr>
+          <w:rFonts w:ascii="Arial" w:hAnsi="Arial" w:cs="Arial"/>
+        </w:rPr>
+        <w:t xml:space="preserve"> </w:t>
+      </w:r>
+      <w:r>
+        <w:rPr>
+          <w:rFonts w:ascii="Arial" w:hAnsi="Arial" w:cs="Arial"/>
+        </w:rPr>
+        <w:t xml:space="preserve">match the respective attributes of the corresponding (soliciting) command. The </w:t>
+      </w:r>
+      <w:r>
+        <w:rPr>
+          <w:rFonts w:ascii="Arial" w:hAnsi="Arial" w:cs="Arial"/>
+        </w:rPr>
+        <w:t>additional</w:t>
+      </w:r>
+      <w:r>
+        <w:rPr>
+          <w:rFonts w:ascii="Arial" w:hAnsi="Arial" w:cs="Arial"/>
+        </w:rPr>
+        <w:t xml:space="preserve"> field, </w:t>
+      </w:r>
+      <w:proofErr w:type="spellStart"/>
+      <w:r>
+        <w:rPr>
+          <w:rFonts w:ascii="Arial" w:hAnsi="Arial" w:cs="Arial"/>
+        </w:rPr>
+        <w:t>op_rc</w:t>
+      </w:r>
+      <w:proofErr w:type="spellEnd"/>
+      <w:r>
+        <w:rPr>
+          <w:rFonts w:ascii="Arial" w:hAnsi="Arial" w:cs="Arial"/>
+        </w:rPr>
+        <w:t xml:space="preserve">, is the response code (one byte) indicating the command's processing status. </w:t>
+      </w:r>
+      <w:r>
+        <w:rPr>
+          <w:rFonts w:ascii="Arial" w:hAnsi="Arial" w:cs="Arial"/>
+        </w:rPr>
+        <w:t xml:space="preserve">The header </w:t>
+      </w:r>
+      <w:r>
+        <w:rPr>
+          <w:rFonts w:ascii="Arial" w:hAnsi="Arial" w:cs="Arial"/>
+        </w:rPr>
+        <w:t>is followed by the command-specific payload constituting the actual response.</w:t>
+      </w:r>
+    </w:p>
+    <w:p>
+      <w:pPr>
+        <w:spacing w:after="240"/>
+        <w:jc w:val="both"/>
+        <w:rPr>
+          <w:rFonts w:ascii="Arial" w:hAnsi="Arial" w:cs="Arial"/>
+        </w:rPr>
+      </w:pPr>
+      <w:r>
+        <w:rPr>
+          <w:rFonts w:ascii="Arial" w:hAnsi="Arial" w:cs="Arial"/>
+        </w:rPr>
+        <w:t xml:space="preserve">Some commands are queries triggering prescribed, specific responses from target nodes. Such a command is </w:t>
+      </w:r>
+      <w:r>
+        <w:rPr>
+          <w:rFonts w:ascii="Arial" w:hAnsi="Arial" w:cs="Arial"/>
+        </w:rPr>
+        <w:t xml:space="preserve">(application-level) </w:t>
+      </w:r>
+      <w:r>
+        <w:rPr>
+          <w:rFonts w:ascii="Arial" w:hAnsi="Arial" w:cs="Arial"/>
+        </w:rPr>
+        <w:t xml:space="preserve">acknowledged by its </w:t>
+      </w:r>
+      <w:r>
+        <w:rPr>
+          <w:rFonts w:ascii="Arial" w:hAnsi="Arial" w:cs="Arial"/>
+        </w:rPr>
+        <w:t xml:space="preserve">prescribed </w:t>
+      </w:r>
+      <w:r>
+        <w:rPr>
+          <w:rFonts w:ascii="Arial" w:hAnsi="Arial" w:cs="Arial"/>
+        </w:rPr>
+        <w:t xml:space="preserve">response. For a non-query command, no automatic </w:t>
+      </w:r>
+      <w:r>
+        <w:rPr>
+          <w:rFonts w:ascii="Arial" w:hAnsi="Arial" w:cs="Arial"/>
+        </w:rPr>
+        <w:t xml:space="preserve">(application-level) </w:t>
+      </w:r>
+      <w:r>
+        <w:rPr>
+          <w:rFonts w:ascii="Arial" w:hAnsi="Arial" w:cs="Arial"/>
+        </w:rPr>
+        <w:t xml:space="preserve">acknowledgement is generated, unless the most significant bit of the </w:t>
+      </w:r>
+      <w:proofErr w:type="spellStart"/>
+      <w:r>
+        <w:rPr>
+          <w:rFonts w:ascii="Arial" w:hAnsi="Arial" w:cs="Arial"/>
+        </w:rPr>
+        <w:t>op_ref</w:t>
+      </w:r>
+      <w:proofErr w:type="spellEnd"/>
+      <w:r>
+        <w:rPr>
+          <w:rFonts w:ascii="Arial" w:hAnsi="Arial" w:cs="Arial"/>
+        </w:rPr>
+        <w:t xml:space="preserve"> is set</w:t>
+      </w:r>
+      <w:r>
+        <w:rPr>
+          <w:rFonts w:ascii="Arial" w:hAnsi="Arial" w:cs="Arial"/>
+        </w:rPr>
+        <w:t xml:space="preserve"> (its role is similar to FG_ACKR, but at the application level).</w:t>
+      </w:r>
+      <w:r>
+        <w:rPr>
+          <w:rFonts w:ascii="Arial" w:hAnsi="Arial" w:cs="Arial"/>
+        </w:rPr>
+        <w:t xml:space="preserve"> In such a case, the target Peg </w:t>
+      </w:r>
+      <w:r>
+        <w:rPr>
+          <w:rFonts w:ascii="Arial" w:hAnsi="Arial" w:cs="Arial"/>
+        </w:rPr>
+        <w:t>will issue</w:t>
+      </w:r>
+      <w:r>
+        <w:rPr>
+          <w:rFonts w:ascii="Arial" w:hAnsi="Arial" w:cs="Arial"/>
+        </w:rPr>
+        <w:t xml:space="preserve"> a response consisting of the matching </w:t>
+      </w:r>
+      <w:proofErr w:type="spellStart"/>
+      <w:r>
+        <w:rPr>
+          <w:rFonts w:ascii="Arial" w:hAnsi="Arial" w:cs="Arial"/>
+        </w:rPr>
+        <w:t>op_code</w:t>
+      </w:r>
+      <w:proofErr w:type="spellEnd"/>
+      <w:r>
+        <w:rPr>
+          <w:rFonts w:ascii="Arial" w:hAnsi="Arial" w:cs="Arial"/>
+        </w:rPr>
+        <w:t>/</w:t>
+      </w:r>
+      <w:proofErr w:type="spellStart"/>
+      <w:r>
+        <w:rPr>
+          <w:rFonts w:ascii="Arial" w:hAnsi="Arial" w:cs="Arial"/>
+        </w:rPr>
+        <w:t>op_ref</w:t>
+      </w:r>
+      <w:proofErr w:type="spellEnd"/>
+      <w:r>
+        <w:rPr>
+          <w:rFonts w:ascii="Arial" w:hAnsi="Arial" w:cs="Arial"/>
+        </w:rPr>
+        <w:t xml:space="preserve"> pair, </w:t>
+      </w:r>
+      <w:proofErr w:type="spellStart"/>
+      <w:r>
+        <w:rPr>
+          <w:rFonts w:ascii="Arial" w:hAnsi="Arial" w:cs="Arial"/>
+        </w:rPr>
+        <w:t>op_rc</w:t>
+      </w:r>
+      <w:proofErr w:type="spellEnd"/>
+      <w:r>
+        <w:rPr>
+          <w:rFonts w:ascii="Arial" w:hAnsi="Arial" w:cs="Arial"/>
+        </w:rPr>
+        <w:t>, and an empty payload.</w:t>
+      </w:r>
+      <w:r>
+        <w:rPr>
+          <w:rFonts w:ascii="Arial" w:hAnsi="Arial" w:cs="Arial"/>
+        </w:rPr>
+        <w:t xml:space="preserve"> </w:t>
+      </w:r>
+    </w:p>
+    <w:p>
+      <w:pPr>
+        <w:spacing w:after="240"/>
+        <w:jc w:val="both"/>
+        <w:rPr>
+          <w:rFonts w:ascii="Arial" w:hAnsi="Arial" w:cs="Arial"/>
+        </w:rPr>
+      </w:pPr>
+      <w:r>
+        <w:rPr>
+          <w:rFonts w:ascii="Arial" w:hAnsi="Arial" w:cs="Arial"/>
+        </w:rPr>
+        <w:t xml:space="preserve">Similar to the </w:t>
+      </w:r>
+      <w:proofErr w:type="spellStart"/>
+      <w:r>
+        <w:rPr>
+          <w:rFonts w:ascii="Arial" w:hAnsi="Arial" w:cs="Arial"/>
+        </w:rPr>
+        <w:t>seq</w:t>
+      </w:r>
+      <w:proofErr w:type="spellEnd"/>
+      <w:r>
+        <w:rPr>
+          <w:rFonts w:ascii="Arial" w:hAnsi="Arial" w:cs="Arial"/>
+        </w:rPr>
+        <w:t xml:space="preserve"> field of the OSS frame, the most significant </w:t>
+      </w:r>
+      <w:r>
+        <w:rPr>
+          <w:rFonts w:ascii="Arial" w:hAnsi="Arial" w:cs="Arial"/>
+        </w:rPr>
+        <w:t xml:space="preserve">(FG_ACKR) </w:t>
+      </w:r>
+      <w:r>
+        <w:rPr>
+          <w:rFonts w:ascii="Arial" w:hAnsi="Arial" w:cs="Arial"/>
+        </w:rPr>
+        <w:t xml:space="preserve">bit of </w:t>
+      </w:r>
+      <w:proofErr w:type="spellStart"/>
+      <w:r>
+        <w:rPr>
+          <w:rFonts w:ascii="Arial" w:hAnsi="Arial" w:cs="Arial"/>
+        </w:rPr>
+        <w:t>op_ref</w:t>
+      </w:r>
+      <w:proofErr w:type="spellEnd"/>
+      <w:r>
+        <w:rPr>
+          <w:rFonts w:ascii="Arial" w:hAnsi="Arial" w:cs="Arial"/>
+        </w:rPr>
+        <w:t xml:space="preserve"> is ignored when matching responses to commands.</w:t>
+      </w:r>
+    </w:p>
+    <w:p>
+      <w:pPr>
+        <w:spacing w:after="240"/>
+        <w:jc w:val="both"/>
+        <w:rPr>
+          <w:rFonts w:ascii="Arial" w:hAnsi="Arial" w:cs="Arial"/>
+        </w:rPr>
+      </w:pPr>
+      <w:r>
+        <w:rPr>
+          <w:rFonts w:ascii="Arial" w:hAnsi="Arial" w:cs="Arial"/>
+        </w:rPr>
         <w:t xml:space="preserve">The </w:t>
       </w:r>
-      <w:proofErr w:type="gramStart"/>
-      <w:r>
-        <w:rPr>
-          <w:rFonts w:ascii="Arial" w:hAnsi="Arial" w:cs="Arial"/>
-        </w:rPr>
-        <w:t>fields</w:t>
-      </w:r>
-      <w:proofErr w:type="gramEnd"/>
-      <w:r>
-        <w:rPr>
-          <w:rFonts w:ascii="Arial" w:hAnsi="Arial" w:cs="Arial"/>
-        </w:rPr>
-        <w:t xml:space="preserve"> </w:t>
-      </w:r>
       <w:proofErr w:type="spellStart"/>
       <w:r>
         <w:rPr>
           <w:rFonts w:ascii="Arial" w:hAnsi="Arial" w:cs="Arial"/>
         </w:rPr>
-        <w:t>op_code</w:t>
+        <w:t>op_rc</w:t>
       </w:r>
       <w:proofErr w:type="spellEnd"/>
       <w:r>
         <w:rPr>
           <w:rFonts w:ascii="Arial" w:hAnsi="Arial" w:cs="Arial"/>
         </w:rPr>
-        <w:t xml:space="preserve">, </w:t>
-      </w:r>
-      <w:proofErr w:type="spellStart"/>
-      <w:r>
-        <w:rPr>
-          <w:rFonts w:ascii="Arial" w:hAnsi="Arial" w:cs="Arial"/>
-        </w:rPr>
-        <w:t>op_rc</w:t>
-      </w:r>
-      <w:proofErr w:type="spellEnd"/>
-      <w:r>
-        <w:rPr>
-          <w:rFonts w:ascii="Arial" w:hAnsi="Arial" w:cs="Arial"/>
-        </w:rPr>
-        <w:t xml:space="preserve">, and </w:t>
-      </w:r>
-      <w:proofErr w:type="spellStart"/>
-      <w:r>
-        <w:rPr>
-          <w:rFonts w:ascii="Arial" w:hAnsi="Arial" w:cs="Arial"/>
-        </w:rPr>
-        <w:t>node_id</w:t>
-      </w:r>
-      <w:proofErr w:type="spellEnd"/>
-      <w:r>
-        <w:rPr>
-          <w:rFonts w:ascii="Arial" w:hAnsi="Arial" w:cs="Arial"/>
-        </w:rPr>
-        <w:t xml:space="preserve"> </w:t>
-      </w:r>
-      <w:r>
-        <w:rPr>
-          <w:rFonts w:ascii="Arial" w:hAnsi="Arial" w:cs="Arial"/>
-        </w:rPr>
-        <w:t xml:space="preserve">match the respective attributes of the corresponding (soliciting) command. The </w:t>
-      </w:r>
-      <w:r>
-        <w:rPr>
-          <w:rFonts w:ascii="Arial" w:hAnsi="Arial" w:cs="Arial"/>
-        </w:rPr>
-        <w:t>additional</w:t>
-      </w:r>
-      <w:r>
-        <w:rPr>
-          <w:rFonts w:ascii="Arial" w:hAnsi="Arial" w:cs="Arial"/>
-        </w:rPr>
-        <w:t xml:space="preserve"> field, </w:t>
-      </w:r>
-      <w:proofErr w:type="spellStart"/>
-      <w:r>
-        <w:rPr>
-          <w:rFonts w:ascii="Arial" w:hAnsi="Arial" w:cs="Arial"/>
-        </w:rPr>
-        <w:t>op_rc</w:t>
-      </w:r>
-      <w:proofErr w:type="spellEnd"/>
-      <w:r>
-        <w:rPr>
-          <w:rFonts w:ascii="Arial" w:hAnsi="Arial" w:cs="Arial"/>
-        </w:rPr>
-        <w:t xml:space="preserve">, is the response code (one byte) indicating the command's processing status. </w:t>
-      </w:r>
-      <w:r>
-        <w:rPr>
-          <w:rFonts w:ascii="Arial" w:hAnsi="Arial" w:cs="Arial"/>
-        </w:rPr>
-        <w:t xml:space="preserve">The header </w:t>
-      </w:r>
-      <w:r>
-        <w:rPr>
-          <w:rFonts w:ascii="Arial" w:hAnsi="Arial" w:cs="Arial"/>
-        </w:rPr>
-        <w:t>is followed by the command-specific payload constituting the actual response.</w:t>
-      </w:r>
-    </w:p>
-    <w:p>
-      <w:pPr>
-        <w:spacing w:after="240"/>
-        <w:jc w:val="both"/>
-        <w:rPr>
-          <w:rFonts w:ascii="Arial" w:hAnsi="Arial" w:cs="Arial"/>
-        </w:rPr>
-      </w:pPr>
-      <w:r>
-        <w:rPr>
-          <w:rFonts w:ascii="Arial" w:hAnsi="Arial" w:cs="Arial"/>
-        </w:rPr>
-        <w:t xml:space="preserve">Some commands are queries triggering prescribed, specific responses from target nodes. Such a command is </w:t>
-      </w:r>
-      <w:r>
-        <w:rPr>
-          <w:rFonts w:ascii="Arial" w:hAnsi="Arial" w:cs="Arial"/>
-        </w:rPr>
-        <w:t xml:space="preserve">(application-level) </w:t>
-      </w:r>
-      <w:r>
-        <w:rPr>
-          <w:rFonts w:ascii="Arial" w:hAnsi="Arial" w:cs="Arial"/>
-        </w:rPr>
-        <w:t xml:space="preserve">acknowledged by its </w:t>
-      </w:r>
-      <w:r>
-        <w:rPr>
-          <w:rFonts w:ascii="Arial" w:hAnsi="Arial" w:cs="Arial"/>
-        </w:rPr>
-        <w:t xml:space="preserve">prescribed </w:t>
-      </w:r>
-      <w:r>
-        <w:rPr>
-          <w:rFonts w:ascii="Arial" w:hAnsi="Arial" w:cs="Arial"/>
-        </w:rPr>
-        <w:t xml:space="preserve">response. For a non-query command, no automatic </w:t>
-      </w:r>
-      <w:r>
-        <w:rPr>
-          <w:rFonts w:ascii="Arial" w:hAnsi="Arial" w:cs="Arial"/>
-        </w:rPr>
-        <w:t xml:space="preserve">(application-level) </w:t>
-      </w:r>
-      <w:r>
-        <w:rPr>
-          <w:rFonts w:ascii="Arial" w:hAnsi="Arial" w:cs="Arial"/>
-        </w:rPr>
-        <w:t>acknowledgement is generated, unless the most significant bit of the reference byte is set</w:t>
-      </w:r>
-      <w:r>
-        <w:rPr>
-          <w:rFonts w:ascii="Arial" w:hAnsi="Arial" w:cs="Arial"/>
-        </w:rPr>
-        <w:t xml:space="preserve"> (its role is similar to FG_ACKR, but at the application level).</w:t>
-      </w:r>
-      <w:r>
-        <w:rPr>
-          <w:rFonts w:ascii="Arial" w:hAnsi="Arial" w:cs="Arial"/>
-        </w:rPr>
-        <w:t xml:space="preserve"> In such a case, the target Peg </w:t>
-      </w:r>
-      <w:r>
-        <w:rPr>
-          <w:rFonts w:ascii="Arial" w:hAnsi="Arial" w:cs="Arial"/>
-        </w:rPr>
-        <w:t>will issue</w:t>
-      </w:r>
-      <w:r>
-        <w:rPr>
-          <w:rFonts w:ascii="Arial" w:hAnsi="Arial" w:cs="Arial"/>
-        </w:rPr>
-        <w:t xml:space="preserve"> a response consisting of the matching </w:t>
-      </w:r>
-      <w:proofErr w:type="spellStart"/>
-      <w:r>
-        <w:rPr>
-          <w:rFonts w:ascii="Arial" w:hAnsi="Arial" w:cs="Arial"/>
-        </w:rPr>
-        <w:t>op_code</w:t>
-      </w:r>
-      <w:proofErr w:type="spellEnd"/>
-      <w:r>
-        <w:rPr>
-          <w:rFonts w:ascii="Arial" w:hAnsi="Arial" w:cs="Arial"/>
-        </w:rPr>
-        <w:t>/</w:t>
-      </w:r>
-      <w:proofErr w:type="spellStart"/>
-      <w:r>
-        <w:rPr>
-          <w:rFonts w:ascii="Arial" w:hAnsi="Arial" w:cs="Arial"/>
-        </w:rPr>
-        <w:t>op_ref</w:t>
-      </w:r>
-      <w:proofErr w:type="spellEnd"/>
-      <w:r>
-        <w:rPr>
-          <w:rFonts w:ascii="Arial" w:hAnsi="Arial" w:cs="Arial"/>
-        </w:rPr>
-        <w:t xml:space="preserve"> pair, </w:t>
-      </w:r>
-      <w:proofErr w:type="spellStart"/>
-      <w:r>
-        <w:rPr>
-          <w:rFonts w:ascii="Arial" w:hAnsi="Arial" w:cs="Arial"/>
-        </w:rPr>
-        <w:t>op_rc</w:t>
-      </w:r>
-      <w:proofErr w:type="spellEnd"/>
-      <w:r>
-        <w:rPr>
-          <w:rFonts w:ascii="Arial" w:hAnsi="Arial" w:cs="Arial"/>
-        </w:rPr>
-        <w:t>, and an empty payload.</w:t>
-      </w:r>
-      <w:r>
-        <w:rPr>
-          <w:rFonts w:ascii="Arial" w:hAnsi="Arial" w:cs="Arial"/>
-        </w:rPr>
-        <w:t xml:space="preserve"> </w:t>
-      </w:r>
-    </w:p>
-    <w:p>
-      <w:pPr>
-        <w:spacing w:after="240"/>
-        <w:jc w:val="both"/>
-        <w:rPr>
-          <w:rFonts w:ascii="Arial" w:hAnsi="Arial" w:cs="Arial"/>
-        </w:rPr>
-      </w:pPr>
-      <w:r>
-        <w:rPr>
-          <w:rFonts w:ascii="Arial" w:hAnsi="Arial" w:cs="Arial"/>
-        </w:rPr>
-        <w:t xml:space="preserve">Similar to the </w:t>
-      </w:r>
-      <w:proofErr w:type="spellStart"/>
-      <w:r>
-        <w:rPr>
-          <w:rFonts w:ascii="Arial" w:hAnsi="Arial" w:cs="Arial"/>
-        </w:rPr>
-        <w:t>seq</w:t>
-      </w:r>
-      <w:proofErr w:type="spellEnd"/>
-      <w:r>
-        <w:rPr>
-          <w:rFonts w:ascii="Arial" w:hAnsi="Arial" w:cs="Arial"/>
-        </w:rPr>
-        <w:t xml:space="preserve"> field of the OSS frame, the most significant </w:t>
-      </w:r>
-      <w:r>
-        <w:rPr>
-          <w:rFonts w:ascii="Arial" w:hAnsi="Arial" w:cs="Arial"/>
-        </w:rPr>
-        <w:t xml:space="preserve">(FG_ACKR) </w:t>
-      </w:r>
-      <w:r>
-        <w:rPr>
-          <w:rFonts w:ascii="Arial" w:hAnsi="Arial" w:cs="Arial"/>
-        </w:rPr>
-        <w:t xml:space="preserve">bit of </w:t>
-      </w:r>
-      <w:proofErr w:type="spellStart"/>
-      <w:r>
-        <w:rPr>
-          <w:rFonts w:ascii="Arial" w:hAnsi="Arial" w:cs="Arial"/>
-        </w:rPr>
-        <w:t>op_ref</w:t>
-      </w:r>
-      <w:proofErr w:type="spellEnd"/>
-      <w:r>
-        <w:rPr>
-          <w:rFonts w:ascii="Arial" w:hAnsi="Arial" w:cs="Arial"/>
-        </w:rPr>
-        <w:t xml:space="preserve"> is ignored when matching responses to commands.</w:t>
-      </w:r>
-    </w:p>
-    <w:p>
-      <w:pPr>
-        <w:spacing w:after="240"/>
-        <w:jc w:val="both"/>
-        <w:rPr>
-          <w:rFonts w:ascii="Arial" w:hAnsi="Arial" w:cs="Arial"/>
-        </w:rPr>
-      </w:pPr>
-      <w:r>
-        <w:rPr>
-          <w:rFonts w:ascii="Arial" w:hAnsi="Arial" w:cs="Arial"/>
-        </w:rPr>
-        <w:t xml:space="preserve">The </w:t>
-      </w:r>
-      <w:proofErr w:type="spellStart"/>
-      <w:r>
-        <w:rPr>
-          <w:rFonts w:ascii="Arial" w:hAnsi="Arial" w:cs="Arial"/>
-        </w:rPr>
-        <w:t>op_rc</w:t>
-      </w:r>
-      <w:proofErr w:type="spellEnd"/>
-      <w:r>
-        <w:rPr>
-          <w:rFonts w:ascii="Arial" w:hAnsi="Arial" w:cs="Arial"/>
-        </w:rPr>
-        <w:t xml:space="preserve"> code of zero (RC_OK) means success. A nonzero code indicates an error or a problem. A query response (which normally returns a payload) may return a nonempty payload even if </w:t>
-      </w:r>
-      <w:proofErr w:type="gramStart"/>
-      <w:r>
-        <w:rPr>
-          <w:rFonts w:ascii="Arial" w:hAnsi="Arial" w:cs="Arial"/>
-        </w:rPr>
-        <w:t>it's</w:t>
-      </w:r>
-      <w:proofErr w:type="gramEnd"/>
-      <w:r>
-        <w:rPr>
-          <w:rFonts w:ascii="Arial" w:hAnsi="Arial" w:cs="Arial"/>
-        </w:rPr>
-        <w:t xml:space="preserve"> </w:t>
+        <w:t xml:space="preserve"> code of zero (RC_OK) means success. A nonzero code indicates an error or a problem. A query response (which normally returns a payload) may retur</w:t>
+      </w:r>
+      <w:r>
+        <w:rPr>
+          <w:rFonts w:ascii="Arial" w:hAnsi="Arial" w:cs="Arial"/>
+        </w:rPr>
+        <w:t>n a nonempty payload even if it</w:t>
+      </w:r>
+      <w:r>
+        <w:rPr>
+          <w:rFonts w:ascii="Arial" w:hAnsi="Arial" w:cs="Arial"/>
+        </w:rPr>
+        <w:t xml:space="preserve">s </w:t>
       </w:r>
       <w:proofErr w:type="spellStart"/>
       <w:r>
@@ -5345,7 +5379,13 @@
         <w:rPr>
           <w:rFonts w:ascii="Arial" w:hAnsi="Arial" w:cs="Arial"/>
         </w:rPr>
-        <w:t xml:space="preserve">A typical example of a report is an event message </w:t>
+        <w:t>A typical example of a report is an event message</w:t>
+      </w:r>
+      <w:r>
+        <w:rPr>
+          <w:rFonts w:ascii="Arial" w:hAnsi="Arial" w:cs="Arial"/>
+        </w:rPr>
+        <w:t xml:space="preserve"> </w:t>
       </w:r>
       <w:proofErr w:type="gramStart"/>
       <w:r>
@@ -5368,6 +5408,7 @@
         <w:spacing w:after="240"/>
       </w:pPr>
       <w:r>
+        <w:lastRenderedPageBreak/>
         <w:t>The list of messages</w:t>
       </w:r>
     </w:p>
@@ -5457,7 +5498,6 @@
         <w:spacing w:after="240"/>
       </w:pPr>
       <w:r>
-        <w:lastRenderedPageBreak/>
         <w:t>Commands</w:t>
       </w:r>
     </w:p>
@@ -7028,6 +7068,7 @@
               <w:rPr>
                 <w:rFonts w:ascii="Arial" w:hAnsi="Arial" w:cs="Arial"/>
               </w:rPr>
+              <w:lastRenderedPageBreak/>
               <w:t>PAR_AUTOACK</w:t>
             </w:r>
           </w:p>
@@ -7366,7 +7407,6 @@
                 <w:rFonts w:ascii="Arial" w:hAnsi="Arial" w:cs="Arial"/>
                 <w:color w:val="C00000"/>
               </w:rPr>
-              <w:lastRenderedPageBreak/>
               <w:t>PMOD_CUST(2) – custodian mode</w:t>
             </w:r>
           </w:p>
@@ -7389,7 +7429,6 @@
               <w:rPr>
                 <w:rFonts w:ascii="Arial" w:hAnsi="Arial" w:cs="Arial"/>
               </w:rPr>
-              <w:lastRenderedPageBreak/>
               <w:t>PAR_SNIFF</w:t>
             </w:r>
           </w:p>
@@ -7468,13 +7507,55 @@
                 <w:rFonts w:ascii="Arial" w:hAnsi="Arial" w:cs="Arial"/>
                 <w:color w:val="C00000"/>
               </w:rPr>
-              <w:t xml:space="preserve"> consists of 2 flags (NID, REP). E.g., 0x23 represents NID flag = 2 and REP flag = 3. Zeroes are placeholder</w:t>
+              <w:t xml:space="preserve"> consists of </w:t>
             </w:r>
             <w:r>
               <w:rPr>
                 <w:rFonts w:ascii="Arial" w:hAnsi="Arial" w:cs="Arial"/>
                 <w:color w:val="C00000"/>
               </w:rPr>
+              <w:t>two</w:t>
+            </w:r>
+            <w:r>
+              <w:rPr>
+                <w:rFonts w:ascii="Arial" w:hAnsi="Arial" w:cs="Arial"/>
+                <w:color w:val="C00000"/>
+              </w:rPr>
+              <w:t xml:space="preserve"> </w:t>
+            </w:r>
+            <w:r>
+              <w:rPr>
+                <w:rFonts w:ascii="Arial" w:hAnsi="Arial" w:cs="Arial"/>
+                <w:color w:val="C00000"/>
+              </w:rPr>
+              <w:t>one-nibble fields</w:t>
+            </w:r>
+            <w:r>
+              <w:rPr>
+                <w:rFonts w:ascii="Arial" w:hAnsi="Arial" w:cs="Arial"/>
+                <w:color w:val="C00000"/>
+              </w:rPr>
+              <w:t xml:space="preserve"> (NID, REP). E.g., 0x23 represents NID </w:t>
+            </w:r>
+            <w:r>
+              <w:rPr>
+                <w:rFonts w:ascii="Arial" w:hAnsi="Arial" w:cs="Arial"/>
+                <w:color w:val="C00000"/>
+              </w:rPr>
+              <w:t>= 2 and REP = 3. Zero</w:t>
+            </w:r>
+            <w:r>
+              <w:rPr>
+                <w:rFonts w:ascii="Arial" w:hAnsi="Arial" w:cs="Arial"/>
+                <w:color w:val="C00000"/>
+              </w:rPr>
+              <w:t>s are placeholder</w:t>
+            </w:r>
+            <w:r>
+              <w:rPr>
+                <w:rFonts w:ascii="Arial" w:hAnsi="Arial" w:cs="Arial"/>
+                <w:color w:val="C00000"/>
+              </w:rPr>
               <w:t>s</w:t>
             </w:r>
             <w:r>
@@ -7499,13 +7580,27 @@
                 <w:rFonts w:ascii="Arial" w:hAnsi="Arial" w:cs="Arial"/>
                 <w:color w:val="C00000"/>
               </w:rPr>
-              <w:t>NID 0</w:t>
+              <w:t xml:space="preserve">NID </w:t>
             </w:r>
             <w:r>
               <w:rPr>
                 <w:rFonts w:ascii="Arial" w:hAnsi="Arial" w:cs="Arial"/>
                 <w:color w:val="C00000"/>
               </w:rPr>
+              <w:t xml:space="preserve">codes: </w:t>
+            </w:r>
+            <w:r>
+              <w:rPr>
+                <w:rFonts w:ascii="Arial" w:hAnsi="Arial" w:cs="Arial"/>
+                <w:color w:val="C00000"/>
+              </w:rPr>
+              <w:t>0</w:t>
+            </w:r>
+            <w:r>
+              <w:rPr>
+                <w:rFonts w:ascii="Arial" w:hAnsi="Arial" w:cs="Arial"/>
+                <w:color w:val="C00000"/>
+              </w:rPr>
               <w:t xml:space="preserve"> (default)</w:t>
             </w:r>
             <w:r>
@@ -7513,7 +7608,21 @@
                 <w:rFonts w:ascii="Arial" w:hAnsi="Arial" w:cs="Arial"/>
                 <w:color w:val="C00000"/>
               </w:rPr>
-              <w:t xml:space="preserve"> – Sniffer </w:t>
+              <w:t xml:space="preserve"> – </w:t>
+            </w:r>
+            <w:r>
+              <w:rPr>
+                <w:rFonts w:ascii="Arial" w:hAnsi="Arial" w:cs="Arial"/>
+                <w:color w:val="C00000"/>
+              </w:rPr>
+              <w:t>s</w:t>
+            </w:r>
+            <w:r>
+              <w:rPr>
+                <w:rFonts w:ascii="Arial" w:hAnsi="Arial" w:cs="Arial"/>
+                <w:color w:val="C00000"/>
+              </w:rPr>
+              <w:t xml:space="preserve">niffer </w:t>
             </w:r>
             <w:proofErr w:type="spellStart"/>
             <w:r>
@@ -7561,7 +7670,21 @@
                 <w:rFonts w:ascii="Arial" w:hAnsi="Arial" w:cs="Arial"/>
                 <w:color w:val="C00000"/>
               </w:rPr>
-              <w:t xml:space="preserve"> or 0; 4 - SID set to NONE, TARP sees no packet.</w:t>
+              <w:t xml:space="preserve"> or 0; 4 - SID set to NONE, TARP sees no packet</w:t>
+            </w:r>
+            <w:r>
+              <w:rPr>
+                <w:rFonts w:ascii="Arial" w:hAnsi="Arial" w:cs="Arial"/>
+                <w:color w:val="C00000"/>
+              </w:rPr>
+              <w:t>s</w:t>
+            </w:r>
+            <w:r>
+              <w:rPr>
+                <w:rFonts w:ascii="Arial" w:hAnsi="Arial" w:cs="Arial"/>
+                <w:color w:val="C00000"/>
+              </w:rPr>
+              <w:t>.</w:t>
             </w:r>
           </w:p>
           <w:p>
@@ -8279,6 +8402,7 @@
               <w:rPr>
                 <w:rFonts w:ascii="Arial" w:hAnsi="Arial" w:cs="Arial"/>
               </w:rPr>
+              <w:lastRenderedPageBreak/>
               <w:t>ATTR_ESN</w:t>
             </w:r>
           </w:p>
@@ -8649,7 +8773,6 @@
               <w:rPr>
                 <w:rFonts w:ascii="Arial" w:hAnsi="Arial" w:cs="Arial"/>
               </w:rPr>
-              <w:lastRenderedPageBreak/>
               <w:t>ATTR</w:t>
             </w:r>
             <w:r>
@@ -10282,6 +10405,7 @@
               <w:rPr>
                 <w:b/>
               </w:rPr>
+              <w:lastRenderedPageBreak/>
               <w:t>Get peg associations</w:t>
             </w:r>
           </w:p>
@@ -10489,7 +10613,6 @@
         <w:rPr>
           <w:rFonts w:ascii="Arial" w:hAnsi="Arial" w:cs="Arial"/>
         </w:rPr>
-        <w:lastRenderedPageBreak/>
         <w:t>See CMD_SET_ASSOC.</w:t>
       </w:r>
     </w:p>
@@ -11158,7 +11281,19 @@
         <w:rPr>
           <w:rFonts w:ascii="Arial" w:hAnsi="Arial" w:cs="Arial"/>
         </w:rPr>
-        <w:t>1.0 firmware but not used</w:t>
+        <w:t>1.0 firmware</w:t>
+      </w:r>
+      <w:r>
+        <w:rPr>
+          <w:rFonts w:ascii="Arial" w:hAnsi="Arial" w:cs="Arial"/>
+        </w:rPr>
+        <w:t>,</w:t>
+      </w:r>
+      <w:r>
+        <w:rPr>
+          <w:rFonts w:ascii="Arial" w:hAnsi="Arial" w:cs="Arial"/>
+        </w:rPr>
+        <w:t xml:space="preserve"> but not used</w:t>
       </w:r>
       <w:r>
         <w:rPr>
@@ -11243,6 +11378,7 @@
               <w:rPr>
                 <w:b/>
               </w:rPr>
+              <w:lastRenderedPageBreak/>
               <w:t>Trace route</w:t>
             </w:r>
           </w:p>
@@ -11463,7 +11599,6 @@
         <w:rPr>
           <w:rFonts w:ascii="Arial" w:hAnsi="Arial" w:cs="Arial"/>
         </w:rPr>
-        <w:lastRenderedPageBreak/>
         <w:t>The command requests a trace (forward, backward, bidire</w:t>
       </w:r>
       <w:r>
@@ -11929,7 +12064,19 @@
         <w:rPr>
           <w:rFonts w:ascii="Arial" w:hAnsi="Arial" w:cs="Arial"/>
         </w:rPr>
-        <w:t xml:space="preserve"> 1.0 with RS-485 wired AP321 or cell phones with ad-hoc networked dongles are good examples. Another interesting one is a setup </w:t>
+        <w:t xml:space="preserve"> 1.0 with RS-485 wired AP321 or cell phones with ad-hoc networked dongles are good examples. Another interesting </w:t>
+      </w:r>
+      <w:r>
+        <w:rPr>
+          <w:rFonts w:ascii="Arial" w:hAnsi="Arial" w:cs="Arial"/>
+        </w:rPr>
+        <w:t>case</w:t>
+      </w:r>
+      <w:r>
+        <w:rPr>
+          <w:rFonts w:ascii="Arial" w:hAnsi="Arial" w:cs="Arial"/>
+        </w:rPr>
+        <w:t xml:space="preserve"> is a setup </w:t>
       </w:r>
       <w:r>
         <w:rPr>
@@ -12290,6 +12437,7 @@
         <w:rPr>
           <w:rFonts w:ascii="Arial" w:hAnsi="Arial" w:cs="Arial"/>
         </w:rPr>
+        <w:lastRenderedPageBreak/>
         <w:t>The command passes to the Peg a packet forwarded from another node. The packet, exactly as submitted with the corresponding REP_FORWARD request (see below), comes as the command's payload.</w:t>
       </w:r>
     </w:p>
@@ -12305,7 +12453,6 @@
         <w:rPr>
           <w:rFonts w:ascii="Arial" w:hAnsi="Arial" w:cs="Arial"/>
         </w:rPr>
-        <w:lastRenderedPageBreak/>
         <w:t xml:space="preserve">The </w:t>
       </w:r>
       <w:proofErr w:type="spellStart"/>
@@ -12853,21 +13000,7 @@
         <w:rPr>
           <w:rFonts w:ascii="Arial" w:hAnsi="Arial" w:cs="Arial"/>
         </w:rPr>
-        <w:t xml:space="preserve">The </w:t>
-      </w:r>
-      <w:proofErr w:type="gramStart"/>
-      <w:r>
-        <w:rPr>
-          <w:rFonts w:ascii="Arial" w:hAnsi="Arial" w:cs="Arial"/>
-        </w:rPr>
-        <w:t>reports notifies</w:t>
-      </w:r>
-      <w:proofErr w:type="gramEnd"/>
-      <w:r>
-        <w:rPr>
-          <w:rFonts w:ascii="Arial" w:hAnsi="Arial" w:cs="Arial"/>
-        </w:rPr>
-        <w:t xml:space="preserve"> the OSS about an event. </w:t>
+        <w:t xml:space="preserve">The report notifies the OSS about an event. </w:t>
       </w:r>
     </w:p>
     <w:p>
@@ -12898,6 +13031,7 @@
           <w:rFonts w:ascii="Arial" w:hAnsi="Arial" w:cs="Arial"/>
           <w:noProof/>
         </w:rPr>
+        <w:lastRenderedPageBreak/>
         <w:drawing>
           <wp:inline distT="0" distB="0" distL="0" distR="0">
             <wp:extent cx="5760720" cy="722520"/>
@@ -12982,7 +13116,6 @@
                 <w:rFonts w:ascii="Arial" w:hAnsi="Arial" w:cs="Arial"/>
                 <w:b/>
               </w:rPr>
-              <w:lastRenderedPageBreak/>
               <w:t>PegId</w:t>
             </w:r>
             <w:proofErr w:type="spellEnd"/>
@@ -13510,7 +13643,31 @@
         <w:rPr>
           <w:rFonts w:ascii="Arial" w:hAnsi="Arial" w:cs="Arial"/>
         </w:rPr>
-        <w:t xml:space="preserve"> 1.5 have two argument bytes, as explained below.</w:t>
+        <w:t xml:space="preserve"> 1.5 </w:t>
+      </w:r>
+      <w:r>
+        <w:rPr>
+          <w:rFonts w:ascii="Arial" w:hAnsi="Arial" w:cs="Arial"/>
+        </w:rPr>
+        <w:t>carry</w:t>
+      </w:r>
+      <w:r>
+        <w:rPr>
+          <w:rFonts w:ascii="Arial" w:hAnsi="Arial" w:cs="Arial"/>
+        </w:rPr>
+        <w:t xml:space="preserve"> </w:t>
+      </w:r>
+      <w:r>
+        <w:rPr>
+          <w:rFonts w:ascii="Arial" w:hAnsi="Arial" w:cs="Arial"/>
+        </w:rPr>
+        <w:t>(at least) three</w:t>
+      </w:r>
+      <w:r>
+        <w:rPr>
+          <w:rFonts w:ascii="Arial" w:hAnsi="Arial" w:cs="Arial"/>
+        </w:rPr>
+        <w:t xml:space="preserve"> argument bytes, as explained below.</w:t>
       </w:r>
     </w:p>
     <w:p>
@@ -13824,6 +13981,7 @@
         <w:rPr>
           <w:rFonts w:ascii="Arial" w:hAnsi="Arial" w:cs="Arial"/>
         </w:rPr>
+        <w:lastRenderedPageBreak/>
         <w:t xml:space="preserve">7 - </w:t>
       </w:r>
       <w:proofErr w:type="gramStart"/>
@@ -13930,7 +14088,6 @@
         <w:rPr>
           <w:rFonts w:ascii="Arial" w:hAnsi="Arial" w:cs="Arial"/>
         </w:rPr>
-        <w:lastRenderedPageBreak/>
         <w:t xml:space="preserve">The sequence number </w:t>
       </w:r>
       <w:r>
@@ -14770,174 +14927,6 @@
         <w:rPr>
           <w:rFonts w:ascii="Arial" w:hAnsi="Arial" w:cs="Arial"/>
         </w:rPr>
-        <w:tab/>
-      </w:r>
-      <w:r>
-        <w:rPr>
-          <w:rFonts w:ascii="Arial" w:hAnsi="Arial" w:cs="Arial"/>
-        </w:rPr>
-        <w:t>DS</w:t>
-      </w:r>
-      <w:r>
-        <w:rPr>
-          <w:rFonts w:ascii="Arial" w:hAnsi="Arial" w:cs="Arial"/>
-          <w:vertAlign w:val="subscript"/>
-        </w:rPr>
-        <w:t>0</w:t>
-      </w:r>
-      <w:r>
-        <w:rPr>
-          <w:rFonts w:ascii="Arial" w:hAnsi="Arial" w:cs="Arial"/>
-        </w:rPr>
-        <w:t xml:space="preserve"> - a random value</w:t>
-      </w:r>
-    </w:p>
-    <w:p>
-      <w:pPr>
-        <w:spacing w:after="240"/>
-        <w:jc w:val="both"/>
-        <w:rPr>
-          <w:rFonts w:ascii="Arial" w:hAnsi="Arial" w:cs="Arial"/>
-        </w:rPr>
-      </w:pPr>
-      <w:r>
-        <w:rPr>
-          <w:rFonts w:ascii="Arial" w:hAnsi="Arial" w:cs="Arial"/>
-        </w:rPr>
-        <w:tab/>
-      </w:r>
-      <w:r>
-        <w:rPr>
-          <w:rFonts w:ascii="Arial" w:hAnsi="Arial" w:cs="Arial"/>
-        </w:rPr>
-        <w:t>DS</w:t>
-      </w:r>
-      <w:r>
-        <w:rPr>
-          <w:rFonts w:ascii="Arial" w:hAnsi="Arial" w:cs="Arial"/>
-          <w:vertAlign w:val="subscript"/>
-        </w:rPr>
-        <w:t>1</w:t>
-      </w:r>
-      <w:r>
-        <w:rPr>
-          <w:rFonts w:ascii="Arial" w:hAnsi="Arial" w:cs="Arial"/>
-        </w:rPr>
-        <w:t xml:space="preserve"> - </w:t>
-      </w:r>
-      <w:r>
-        <w:rPr>
-          <w:rFonts w:ascii="Arial" w:hAnsi="Arial" w:cs="Arial"/>
-        </w:rPr>
-        <w:t>a</w:t>
-      </w:r>
-      <w:r>
-        <w:rPr>
-          <w:rFonts w:ascii="Arial" w:hAnsi="Arial" w:cs="Arial"/>
-        </w:rPr>
-        <w:t xml:space="preserve"> counter</w:t>
-      </w:r>
-      <w:r>
-        <w:rPr>
-          <w:rFonts w:ascii="Arial" w:hAnsi="Arial" w:cs="Arial"/>
-        </w:rPr>
-        <w:t xml:space="preserve"> incremented by 1 with every new event</w:t>
-      </w:r>
-    </w:p>
-    <w:p>
-      <w:pPr>
-        <w:spacing w:after="0"/>
-        <w:jc w:val="both"/>
-        <w:rPr>
-          <w:rFonts w:ascii="Arial" w:hAnsi="Arial" w:cs="Arial"/>
-        </w:rPr>
-      </w:pPr>
-      <w:r>
-        <w:rPr>
-          <w:rFonts w:ascii="Arial" w:hAnsi="Arial" w:cs="Arial"/>
-        </w:rPr>
-        <w:t>AP321</w:t>
-      </w:r>
-      <w:r>
-        <w:rPr>
-          <w:rFonts w:ascii="Arial" w:hAnsi="Arial" w:cs="Arial"/>
-        </w:rPr>
-        <w:t xml:space="preserve"> (device type 2)</w:t>
-      </w:r>
-      <w:r>
-        <w:rPr>
-          <w:rFonts w:ascii="Arial" w:hAnsi="Arial" w:cs="Arial"/>
-        </w:rPr>
-        <w:t>:</w:t>
-      </w:r>
-    </w:p>
-    <w:p>
-      <w:pPr>
-        <w:spacing w:after="0"/>
-        <w:jc w:val="both"/>
-        <w:rPr>
-          <w:rFonts w:ascii="Arial" w:hAnsi="Arial" w:cs="Arial"/>
-        </w:rPr>
-      </w:pPr>
-    </w:p>
-    <w:p>
-      <w:pPr>
-        <w:spacing w:after="0"/>
-        <w:jc w:val="both"/>
-        <w:rPr>
-          <w:rFonts w:ascii="Arial" w:hAnsi="Arial" w:cs="Arial"/>
-        </w:rPr>
-      </w:pPr>
-      <w:r>
-        <w:rPr>
-          <w:rFonts w:ascii="Arial" w:hAnsi="Arial" w:cs="Arial"/>
-        </w:rPr>
-        <w:tab/>
-      </w:r>
-      <w:r>
-        <w:rPr>
-          <w:rFonts w:ascii="Arial" w:hAnsi="Arial" w:cs="Arial"/>
-        </w:rPr>
-        <w:t>DS</w:t>
-      </w:r>
-      <w:r>
-        <w:rPr>
-          <w:rFonts w:ascii="Arial" w:hAnsi="Arial" w:cs="Arial"/>
-          <w:vertAlign w:val="subscript"/>
-        </w:rPr>
-        <w:t>0</w:t>
-      </w:r>
-      <w:r>
-        <w:rPr>
-          <w:rFonts w:ascii="Arial" w:hAnsi="Arial" w:cs="Arial"/>
-        </w:rPr>
-        <w:t xml:space="preserve"> - </w:t>
-      </w:r>
-      <w:r>
-        <w:rPr>
-          <w:rFonts w:ascii="Arial" w:hAnsi="Arial" w:cs="Arial"/>
-        </w:rPr>
-        <w:t xml:space="preserve">fixed value </w:t>
-      </w:r>
-      <w:r>
-        <w:rPr>
-          <w:rFonts w:ascii="Arial" w:hAnsi="Arial" w:cs="Arial"/>
-        </w:rPr>
-        <w:t>9</w:t>
-      </w:r>
-    </w:p>
-    <w:p>
-      <w:pPr>
-        <w:spacing w:after="240"/>
-        <w:jc w:val="both"/>
-        <w:rPr>
-          <w:rFonts w:ascii="Arial" w:hAnsi="Arial" w:cs="Arial"/>
-        </w:rPr>
-      </w:pPr>
-      <w:r>
-        <w:rPr>
-          <w:rFonts w:ascii="Arial" w:hAnsi="Arial" w:cs="Arial"/>
-        </w:rPr>
         <w:lastRenderedPageBreak/>
         <w:tab/>
       </w:r>
@@ -14952,6 +14941,40 @@
           <w:rFonts w:ascii="Arial" w:hAnsi="Arial" w:cs="Arial"/>
           <w:vertAlign w:val="subscript"/>
         </w:rPr>
+        <w:t>0</w:t>
+      </w:r>
+      <w:r>
+        <w:rPr>
+          <w:rFonts w:ascii="Arial" w:hAnsi="Arial" w:cs="Arial"/>
+        </w:rPr>
+        <w:t xml:space="preserve"> - a random value</w:t>
+      </w:r>
+    </w:p>
+    <w:p>
+      <w:pPr>
+        <w:spacing w:after="240"/>
+        <w:jc w:val="both"/>
+        <w:rPr>
+          <w:rFonts w:ascii="Arial" w:hAnsi="Arial" w:cs="Arial"/>
+        </w:rPr>
+      </w:pPr>
+      <w:r>
+        <w:rPr>
+          <w:rFonts w:ascii="Arial" w:hAnsi="Arial" w:cs="Arial"/>
+        </w:rPr>
+        <w:tab/>
+      </w:r>
+      <w:r>
+        <w:rPr>
+          <w:rFonts w:ascii="Arial" w:hAnsi="Arial" w:cs="Arial"/>
+        </w:rPr>
+        <w:t>DS</w:t>
+      </w:r>
+      <w:r>
+        <w:rPr>
+          <w:rFonts w:ascii="Arial" w:hAnsi="Arial" w:cs="Arial"/>
+          <w:vertAlign w:val="subscript"/>
+        </w:rPr>
         <w:t>1</w:t>
       </w:r>
       <w:r>
@@ -14964,12 +14987,146 @@
         <w:rPr>
           <w:rFonts w:ascii="Arial" w:hAnsi="Arial" w:cs="Arial"/>
         </w:rPr>
+        <w:t>a</w:t>
+      </w:r>
+      <w:r>
+        <w:rPr>
+          <w:rFonts w:ascii="Arial" w:hAnsi="Arial" w:cs="Arial"/>
+        </w:rPr>
+        <w:t xml:space="preserve"> counter</w:t>
+      </w:r>
+      <w:r>
+        <w:rPr>
+          <w:rFonts w:ascii="Arial" w:hAnsi="Arial" w:cs="Arial"/>
+        </w:rPr>
+        <w:t xml:space="preserve"> incremented by 1 with every new event</w:t>
+      </w:r>
+    </w:p>
+    <w:p>
+      <w:pPr>
+        <w:spacing w:after="0"/>
+        <w:jc w:val="both"/>
+        <w:rPr>
+          <w:rFonts w:ascii="Arial" w:hAnsi="Arial" w:cs="Arial"/>
+        </w:rPr>
+      </w:pPr>
+      <w:r>
+        <w:rPr>
+          <w:rFonts w:ascii="Arial" w:hAnsi="Arial" w:cs="Arial"/>
+        </w:rPr>
+        <w:t>AP321</w:t>
+      </w:r>
+      <w:r>
+        <w:rPr>
+          <w:rFonts w:ascii="Arial" w:hAnsi="Arial" w:cs="Arial"/>
+        </w:rPr>
+        <w:t xml:space="preserve"> (device type 2)</w:t>
+      </w:r>
+      <w:r>
+        <w:rPr>
+          <w:rFonts w:ascii="Arial" w:hAnsi="Arial" w:cs="Arial"/>
+        </w:rPr>
+        <w:t>:</w:t>
+      </w:r>
+    </w:p>
+    <w:p>
+      <w:pPr>
+        <w:spacing w:after="0"/>
+        <w:jc w:val="both"/>
+        <w:rPr>
+          <w:rFonts w:ascii="Arial" w:hAnsi="Arial" w:cs="Arial"/>
+        </w:rPr>
+      </w:pPr>
+    </w:p>
+    <w:p>
+      <w:pPr>
+        <w:spacing w:after="0"/>
+        <w:jc w:val="both"/>
+        <w:rPr>
+          <w:rFonts w:ascii="Arial" w:hAnsi="Arial" w:cs="Arial"/>
+        </w:rPr>
+      </w:pPr>
+      <w:r>
+        <w:rPr>
+          <w:rFonts w:ascii="Arial" w:hAnsi="Arial" w:cs="Arial"/>
+        </w:rPr>
+        <w:tab/>
+      </w:r>
+      <w:r>
+        <w:rPr>
+          <w:rFonts w:ascii="Arial" w:hAnsi="Arial" w:cs="Arial"/>
+        </w:rPr>
+        <w:t>DS</w:t>
+      </w:r>
+      <w:r>
+        <w:rPr>
+          <w:rFonts w:ascii="Arial" w:hAnsi="Arial" w:cs="Arial"/>
+          <w:vertAlign w:val="subscript"/>
+        </w:rPr>
+        <w:t>0</w:t>
+      </w:r>
+      <w:r>
+        <w:rPr>
+          <w:rFonts w:ascii="Arial" w:hAnsi="Arial" w:cs="Arial"/>
+        </w:rPr>
+        <w:t xml:space="preserve"> - </w:t>
+      </w:r>
+      <w:r>
+        <w:rPr>
+          <w:rFonts w:ascii="Arial" w:hAnsi="Arial" w:cs="Arial"/>
+        </w:rPr>
         <w:t xml:space="preserve">fixed value </w:t>
       </w:r>
       <w:r>
         <w:rPr>
           <w:rFonts w:ascii="Arial" w:hAnsi="Arial" w:cs="Arial"/>
         </w:rPr>
+        <w:t>9</w:t>
+      </w:r>
+    </w:p>
+    <w:p>
+      <w:pPr>
+        <w:spacing w:after="240"/>
+        <w:jc w:val="both"/>
+        <w:rPr>
+          <w:rFonts w:ascii="Arial" w:hAnsi="Arial" w:cs="Arial"/>
+        </w:rPr>
+      </w:pPr>
+      <w:r>
+        <w:rPr>
+          <w:rFonts w:ascii="Arial" w:hAnsi="Arial" w:cs="Arial"/>
+        </w:rPr>
+        <w:tab/>
+      </w:r>
+      <w:r>
+        <w:rPr>
+          <w:rFonts w:ascii="Arial" w:hAnsi="Arial" w:cs="Arial"/>
+        </w:rPr>
+        <w:t>DS</w:t>
+      </w:r>
+      <w:r>
+        <w:rPr>
+          <w:rFonts w:ascii="Arial" w:hAnsi="Arial" w:cs="Arial"/>
+          <w:vertAlign w:val="subscript"/>
+        </w:rPr>
+        <w:t>1</w:t>
+      </w:r>
+      <w:r>
+        <w:rPr>
+          <w:rFonts w:ascii="Arial" w:hAnsi="Arial" w:cs="Arial"/>
+        </w:rPr>
+        <w:t xml:space="preserve"> - </w:t>
+      </w:r>
+      <w:r>
+        <w:rPr>
+          <w:rFonts w:ascii="Arial" w:hAnsi="Arial" w:cs="Arial"/>
+        </w:rPr>
+        <w:t xml:space="preserve">fixed value </w:t>
+      </w:r>
+      <w:r>
+        <w:rPr>
+          <w:rFonts w:ascii="Arial" w:hAnsi="Arial" w:cs="Arial"/>
+        </w:rPr>
         <w:t>4</w:t>
       </w:r>
     </w:p>
@@ -15003,33 +15160,29 @@
           <w:rFonts w:ascii="Arial" w:hAnsi="Arial" w:cs="Arial"/>
           <w:color w:val="FF0000"/>
         </w:rPr>
-        <w:t xml:space="preserve"> 1.5) to indicate whether the event report includes a piggybacked location reading, and it </w:t>
-      </w:r>
-      <w:proofErr w:type="gramStart"/>
+        <w:t xml:space="preserve"> 1.5) to indicate whether the event report includes a piggybacked location reading, and it can co</w:t>
+      </w:r>
       <w:r>
         <w:rPr>
           <w:rFonts w:ascii="Arial" w:hAnsi="Arial" w:cs="Arial"/>
           <w:color w:val="FF0000"/>
         </w:rPr>
-        <w:t>can</w:t>
-      </w:r>
-      <w:proofErr w:type="gramEnd"/>
+        <w:t>n</w:t>
+      </w:r>
       <w:r>
         <w:rPr>
           <w:rFonts w:ascii="Arial" w:hAnsi="Arial" w:cs="Arial"/>
           <w:color w:val="FF0000"/>
         </w:rPr>
-        <w:t xml:space="preserve"> </w:t>
-      </w:r>
-      <w:proofErr w:type="spellStart"/>
+        <w:t>tain</w:t>
+      </w:r>
       <w:r>
         <w:rPr>
           <w:rFonts w:ascii="Arial" w:hAnsi="Arial" w:cs="Arial"/>
           <w:color w:val="FF0000"/>
         </w:rPr>
-        <w:t>cointain</w:t>
-      </w:r>
-      <w:proofErr w:type="spellEnd"/>
+        <w:t xml:space="preserve"> one of two values</w:t>
+      </w:r>
       <w:r>
         <w:rPr>
           <w:rFonts w:ascii="Arial" w:hAnsi="Arial" w:cs="Arial"/>
@@ -15074,7 +15227,21 @@
           <w:rFonts w:ascii="Arial" w:hAnsi="Arial" w:cs="Arial"/>
           <w:color w:val="FF0000"/>
         </w:rPr>
-        <w:t xml:space="preserve"> (the report contains no more bytes)</w:t>
+        <w:t xml:space="preserve"> (the report </w:t>
+      </w:r>
+      <w:r>
+        <w:rPr>
+          <w:rFonts w:ascii="Arial" w:hAnsi="Arial" w:cs="Arial"/>
+          <w:color w:val="FF0000"/>
+        </w:rPr>
+        <w:t>carries</w:t>
+      </w:r>
+      <w:r>
+        <w:rPr>
+          <w:rFonts w:ascii="Arial" w:hAnsi="Arial" w:cs="Arial"/>
+          <w:color w:val="FF0000"/>
+        </w:rPr>
+        <w:t xml:space="preserve"> no more bytes)</w:t>
       </w:r>
     </w:p>
     <w:p>
@@ -15153,38 +15320,38 @@
           <w:rFonts w:ascii="Arial" w:hAnsi="Arial" w:cs="Arial"/>
           <w:color w:val="FF0000"/>
         </w:rPr>
-        <w:t xml:space="preserve"> may be extended </w:t>
-      </w:r>
-      <w:r>
+        <w:t xml:space="preserve"> may be extended.</w:t>
+      </w:r>
+    </w:p>
+    <w:p>
+      <w:pPr>
+        <w:spacing w:after="240"/>
+        <w:jc w:val="both"/>
         <w:rPr>
           <w:rFonts w:ascii="Arial" w:hAnsi="Arial" w:cs="Arial"/>
           <w:color w:val="FF0000"/>
         </w:rPr>
-        <w:t>in the future</w:t>
-      </w:r>
+      </w:pPr>
       <w:r>
         <w:rPr>
           <w:rFonts w:ascii="Arial" w:hAnsi="Arial" w:cs="Arial"/>
           <w:color w:val="FF0000"/>
         </w:rPr>
-        <w:t>.</w:t>
-      </w:r>
-    </w:p>
-    <w:p>
-      <w:pPr>
-        <w:spacing w:after="240"/>
-        <w:jc w:val="both"/>
+        <w:t xml:space="preserve">If XI equals 1, the byte is immediately followed </w:t>
+      </w:r>
+      <w:r>
         <w:rPr>
           <w:rFonts w:ascii="Arial" w:hAnsi="Arial" w:cs="Arial"/>
           <w:color w:val="FF0000"/>
         </w:rPr>
-      </w:pPr>
+        <w:t>a location reading in this format</w:t>
+      </w:r>
       <w:r>
         <w:rPr>
           <w:rFonts w:ascii="Arial" w:hAnsi="Arial" w:cs="Arial"/>
           <w:color w:val="FF0000"/>
         </w:rPr>
-        <w:t>If XI equals 1, the byte is immediately followed by this information:</w:t>
+        <w:t>:</w:t>
       </w:r>
     </w:p>
     <w:p>
@@ -15314,7 +15481,21 @@
           <w:rFonts w:ascii="Arial" w:hAnsi="Arial" w:cs="Arial"/>
           <w:color w:val="FF0000"/>
         </w:rPr>
-        <w:t>ag). Note that it is consistent with Ref from the dedicated location burst report (cf. Appendix B).</w:t>
+        <w:t>ag)</w:t>
+      </w:r>
+      <w:r>
+        <w:rPr>
+          <w:rFonts w:ascii="Arial" w:hAnsi="Arial" w:cs="Arial"/>
+          <w:color w:val="FF0000"/>
+        </w:rPr>
+        <w:t>, i.e., the number of seconds since reset modulo 64K</w:t>
+      </w:r>
+      <w:r>
+        <w:rPr>
+          <w:rFonts w:ascii="Arial" w:hAnsi="Arial" w:cs="Arial"/>
+          <w:color w:val="FF0000"/>
+        </w:rPr>
+        <w:t>. Note that it is consistent with Ref from the dedicated location burst report (cf. Appendix B).</w:t>
       </w:r>
       <w:r>
         <w:rPr>
@@ -15599,6 +15780,7 @@
         <w:rPr>
           <w:noProof/>
         </w:rPr>
+        <w:lastRenderedPageBreak/>
         <w:drawing>
           <wp:inline distT="0" distB="0" distL="0" distR="0">
             <wp:extent cx="2743200" cy="722520"/>
@@ -15749,7 +15931,6 @@
               <w:rPr>
                 <w:b/>
               </w:rPr>
-              <w:lastRenderedPageBreak/>
               <w:t>Forward request</w:t>
             </w:r>
           </w:p>
@@ -16232,6 +16413,12 @@
         </w:rPr>
         <w:t>. The report type byte is followed by the complete sniffed packet as received by the RF module.</w:t>
       </w:r>
+      <w:r>
+        <w:rPr>
+          <w:rFonts w:ascii="Arial" w:hAnsi="Arial" w:cs="Arial"/>
+        </w:rPr>
+        <w:t>225</w:t>
+      </w:r>
     </w:p>
     <w:p>
       <w:pPr>
@@ -16250,23 +16437,31 @@
           <w:rFonts w:ascii="Arial" w:hAnsi="Arial" w:cs="Arial"/>
         </w:rPr>
       </w:pPr>
-      <w:r>
-        <w:rPr>
-          <w:rFonts w:ascii="Arial" w:hAnsi="Arial" w:cs="Arial"/>
-        </w:rPr>
-        <w:t xml:space="preserve">We intend to use </w:t>
-      </w:r>
-      <w:r>
-        <w:rPr>
-          <w:rFonts w:ascii="Arial" w:hAnsi="Arial" w:cs="Arial"/>
-        </w:rPr>
-        <w:t xml:space="preserve">the </w:t>
-      </w:r>
-      <w:r>
-        <w:rPr>
-          <w:rFonts w:ascii="Arial" w:hAnsi="Arial" w:cs="Arial"/>
-        </w:rPr>
-        <w:t xml:space="preserve">0xD? </w:t>
+      <w:proofErr w:type="gramStart"/>
+      <w:r>
+        <w:rPr>
+          <w:rFonts w:ascii="Arial" w:hAnsi="Arial" w:cs="Arial"/>
+        </w:rPr>
+        <w:t>T</w:t>
+      </w:r>
+      <w:r>
+        <w:rPr>
+          <w:rFonts w:ascii="Arial" w:hAnsi="Arial" w:cs="Arial"/>
+        </w:rPr>
+        <w:t xml:space="preserve">he </w:t>
+      </w:r>
+      <w:r>
+        <w:rPr>
+          <w:rFonts w:ascii="Arial" w:hAnsi="Arial" w:cs="Arial"/>
+        </w:rPr>
+        <w:t>0xD?</w:t>
+      </w:r>
+      <w:proofErr w:type="gramEnd"/>
+      <w:r>
+        <w:rPr>
+          <w:rFonts w:ascii="Arial" w:hAnsi="Arial" w:cs="Arial"/>
+        </w:rPr>
+        <w:t xml:space="preserve"> </w:t>
       </w:r>
       <w:proofErr w:type="spellStart"/>
       <w:proofErr w:type="gramStart"/>
@@ -16288,7 +16483,31 @@
         <w:rPr>
           <w:rFonts w:ascii="Arial" w:hAnsi="Arial" w:cs="Arial"/>
         </w:rPr>
-        <w:t>amily for a wide range of efficient debugging facilities.</w:t>
+        <w:t xml:space="preserve">amily </w:t>
+      </w:r>
+      <w:r>
+        <w:rPr>
+          <w:rFonts w:ascii="Arial" w:hAnsi="Arial" w:cs="Arial"/>
+        </w:rPr>
+        <w:t xml:space="preserve">is reserved </w:t>
+      </w:r>
+      <w:r>
+        <w:rPr>
+          <w:rFonts w:ascii="Arial" w:hAnsi="Arial" w:cs="Arial"/>
+        </w:rPr>
+        <w:t xml:space="preserve">for debugging </w:t>
+      </w:r>
+      <w:r>
+        <w:rPr>
+          <w:rFonts w:ascii="Arial" w:hAnsi="Arial" w:cs="Arial"/>
+        </w:rPr>
+        <w:t>reports</w:t>
+      </w:r>
+      <w:r>
+        <w:rPr>
+          <w:rFonts w:ascii="Arial" w:hAnsi="Arial" w:cs="Arial"/>
+        </w:rPr>
+        <w:t>.</w:t>
       </w:r>
     </w:p>
     <w:p>
@@ -16335,6 +16554,7 @@
               <w:rPr>
                 <w:b/>
               </w:rPr>
+              <w:lastRenderedPageBreak/>
               <w:t>Log entry</w:t>
             </w:r>
           </w:p>
@@ -16503,7 +16723,6 @@
           <w:rFonts w:ascii="Arial" w:hAnsi="Arial" w:cs="Arial"/>
           <w:noProof/>
         </w:rPr>
-        <w:lastRenderedPageBreak/>
         <w:drawing>
           <wp:inline distT="0" distB="0" distL="0" distR="0">
             <wp:extent cx="3657600" cy="722520"/>
@@ -17253,6 +17472,7 @@
               <w:rPr>
                 <w:rFonts w:ascii="Arial" w:hAnsi="Arial" w:cs="Arial"/>
               </w:rPr>
+              <w:lastRenderedPageBreak/>
               <w:t>0xF2</w:t>
             </w:r>
           </w:p>
@@ -21540,142 +21760,6 @@
           </w:p>
         </w:tc>
       </w:tr>
-      <w:tr>
-        <w:tc>
-          <w:tcPr>
-            <w:tcW w:w="1188" w:type="dxa"/>
-          </w:tcPr>
-          <w:p>
-            <w:pPr>
-              <w:tabs>
-                <w:tab w:val="left" w:pos="780"/>
-              </w:tabs>
-              <w:spacing w:after="240"/>
-              <w:jc w:val="both"/>
-              <w:rPr>
-                <w:rFonts w:ascii="Arial" w:hAnsi="Arial" w:cs="Arial"/>
-                <w:b/>
-              </w:rPr>
-            </w:pPr>
-          </w:p>
-        </w:tc>
-        <w:tc>
-          <w:tcPr>
-            <w:tcW w:w="8388" w:type="dxa"/>
-          </w:tcPr>
-          <w:p>
-            <w:pPr>
-              <w:spacing w:after="240"/>
-              <w:jc w:val="both"/>
-              <w:rPr>
-                <w:rFonts w:ascii="Arial" w:hAnsi="Arial" w:cs="Arial"/>
-              </w:rPr>
-            </w:pPr>
-          </w:p>
-        </w:tc>
-      </w:tr>
-      <w:tr>
-        <w:tc>
-          <w:tcPr>
-            <w:tcW w:w="1188" w:type="dxa"/>
-          </w:tcPr>
-          <w:p>
-            <w:pPr>
-              <w:tabs>
-                <w:tab w:val="left" w:pos="780"/>
-              </w:tabs>
-              <w:spacing w:after="240"/>
-              <w:jc w:val="both"/>
-              <w:rPr>
-                <w:rFonts w:ascii="Arial" w:hAnsi="Arial" w:cs="Arial"/>
-                <w:b/>
-              </w:rPr>
-            </w:pPr>
-          </w:p>
-        </w:tc>
-        <w:tc>
-          <w:tcPr>
-            <w:tcW w:w="8388" w:type="dxa"/>
-          </w:tcPr>
-          <w:p>
-            <w:pPr>
-              <w:spacing w:after="240"/>
-              <w:jc w:val="both"/>
-              <w:rPr>
-                <w:rFonts w:ascii="Arial" w:hAnsi="Arial" w:cs="Arial"/>
-              </w:rPr>
-            </w:pPr>
-          </w:p>
-        </w:tc>
-      </w:tr>
-      <w:tr>
-        <w:tc>
-          <w:tcPr>
-            <w:tcW w:w="1188" w:type="dxa"/>
-          </w:tcPr>
-          <w:p>
-            <w:pPr>
-              <w:tabs>
-                <w:tab w:val="left" w:pos="780"/>
-              </w:tabs>
-              <w:spacing w:after="240"/>
-              <w:jc w:val="both"/>
-              <w:rPr>
-                <w:rFonts w:ascii="Arial" w:hAnsi="Arial" w:cs="Arial"/>
-                <w:b/>
-              </w:rPr>
-            </w:pPr>
-          </w:p>
-        </w:tc>
-        <w:tc>
-          <w:tcPr>
-            <w:tcW w:w="8388" w:type="dxa"/>
-          </w:tcPr>
-          <w:p>
-            <w:pPr>
-              <w:spacing w:after="240"/>
-              <w:jc w:val="both"/>
-              <w:rPr>
-                <w:rFonts w:ascii="Arial" w:hAnsi="Arial" w:cs="Arial"/>
-              </w:rPr>
-            </w:pPr>
-          </w:p>
-        </w:tc>
-      </w:tr>
-      <w:tr>
-        <w:tc>
-          <w:tcPr>
-            <w:tcW w:w="1188" w:type="dxa"/>
-          </w:tcPr>
-          <w:p>
-            <w:pPr>
-              <w:tabs>
-                <w:tab w:val="left" w:pos="780"/>
-              </w:tabs>
-              <w:spacing w:after="240"/>
-              <w:jc w:val="both"/>
-              <w:rPr>
-                <w:rFonts w:ascii="Arial" w:hAnsi="Arial" w:cs="Arial"/>
-                <w:b/>
-              </w:rPr>
-            </w:pPr>
-          </w:p>
-        </w:tc>
-        <w:tc>
-          <w:tcPr>
-            <w:tcW w:w="8388" w:type="dxa"/>
-          </w:tcPr>
-          <w:p>
-            <w:pPr>
-              <w:spacing w:after="240"/>
-              <w:jc w:val="both"/>
-              <w:rPr>
-                <w:rFonts w:ascii="Arial" w:hAnsi="Arial" w:cs="Arial"/>
-              </w:rPr>
-            </w:pPr>
-          </w:p>
-        </w:tc>
-      </w:tr>
     </w:tbl>
     <w:p/>
     <w:sectPr>
@@ -21748,15 +21832,7 @@
         <w:footnoteRef/>
       </w:r>
       <w:r>
-        <w:t xml:space="preserve"> After some deliberations, we have decided against the 16-bit checksum (previously suggested). A relatively easy solution would be to use Fletcher's checksums, but even that is rather expensive (computationally, e.g., it requires non-trivial division) and whichever way we look at it, appears as </w:t>
-      </w:r>
-      <w:proofErr w:type="gramStart"/>
-      <w:r>
-        <w:t>an overkill</w:t>
-      </w:r>
-      <w:proofErr w:type="gramEnd"/>
-      <w:r>
-        <w:t>. After all, the UART connects components on the same PCB and should be in principle reliable. The simple sum makes much better use of the checksum byte than the parity bits while being practically equally easy to compute, so this modification is sensible, cheap, and natural.</w:t>
+        <w:t xml:space="preserve"> After some deliberations, we have decided against the 16-bit checksum (previously suggested). A relatively easy solution would be to use Fletcher's checksums, but even that is rather expensive (computationally, e.g., it requires non-trivial division) and whichever way we look at it, appears as overkill. After all, the UART connects components on the same PCB and should be in principle reliable. The simple sum makes much better use of the checksum byte than the parity bits while being practically equally easy to compute, so this modification is sensible, cheap, and natural.</w:t>
       </w:r>
     </w:p>
   </w:footnote>
@@ -23972,7 +24048,7 @@
   <a:extraClrSchemeLst/>
   <a:extLst>
     <a:ext uri="{05A4C25C-085E-4340-85A3-A5531E510DB2}">
-      <thm15:themeFamily xmlns="" xmlns:thm15="http://schemas.microsoft.com/office/thememl/2012/main" name="Office Theme" id="{62F939B6-93AF-4DB8-9C6B-D6C7DFDC589F}" vid="{4A3C46E8-61CC-4603-A589-7422A47A8E4A}"/>
+      <thm15:themeFamily xmlns:thm15="http://schemas.microsoft.com/office/thememl/2012/main" xmlns="" name="Office Theme" id="{62F939B6-93AF-4DB8-9C6B-D6C7DFDC589F}" vid="{4A3C46E8-61CC-4603-A589-7422A47A8E4A}"/>
     </a:ext>
   </a:extLst>
 </a:theme>
@@ -23983,7 +24059,7 @@
 </file>
 
 <file path=customXml/itemProps1.xml><?xml version="1.0" encoding="utf-8"?>
-<ds:datastoreItem xmlns:ds="http://schemas.openxmlformats.org/officeDocument/2006/customXml" ds:itemID="{522F2915-3762-48CF-BD61-673064F91864}">
+<ds:datastoreItem xmlns:ds="http://schemas.openxmlformats.org/officeDocument/2006/customXml" ds:itemID="{E1726EA9-90D0-43AD-ADD2-B11FAEB582BE}">
   <ds:schemaRefs>
     <ds:schemaRef ds:uri="http://schemas.openxmlformats.org/officeDocument/2006/bibliography"/>
   </ds:schemaRefs>

</xml_diff>

<commit_message>
Alphanet (locaspot): added some settable params, see RTAGS_WO.
</commit_message>
<xml_diff>
--- a/PROPRIETARY/inProgress/spot/DOC/160319_preliminary.docx
+++ b/PROPRIETARY/inProgress/spot/DOC/160319_preliminary.docx
@@ -98,7 +98,7 @@
           <w:rFonts w:ascii="Arial" w:hAnsi="Arial" w:cs="Arial"/>
           <w:color w:val="C00000"/>
         </w:rPr>
-        <w:t>March 19</w:t>
+        <w:t>March 23</w:t>
       </w:r>
       <w:r>
         <w:rPr>
@@ -5984,10 +5984,10 @@
         <w:tblLook w:val="04A0"/>
       </w:tblPr>
       <w:tblGrid>
-        <w:gridCol w:w="1879"/>
+        <w:gridCol w:w="1953"/>
         <w:gridCol w:w="877"/>
-        <w:gridCol w:w="869"/>
-        <w:gridCol w:w="5951"/>
+        <w:gridCol w:w="865"/>
+        <w:gridCol w:w="5881"/>
       </w:tblGrid>
       <w:tr>
         <w:tc>
@@ -6018,7 +6018,7 @@
         </w:tc>
         <w:tc>
           <w:tcPr>
-            <w:tcW w:w="805" w:type="dxa"/>
+            <w:tcW w:w="877" w:type="dxa"/>
             <w:tcBorders>
               <w:bottom w:val="single" w:sz="4" w:space="0" w:color="auto"/>
             </w:tcBorders>
@@ -6046,7 +6046,7 @@
         </w:tc>
         <w:tc>
           <w:tcPr>
-            <w:tcW w:w="872" w:type="dxa"/>
+            <w:tcW w:w="869" w:type="dxa"/>
             <w:tcBorders>
               <w:bottom w:val="single" w:sz="4" w:space="0" w:color="auto"/>
             </w:tcBorders>
@@ -6072,7 +6072,7 @@
         </w:tc>
         <w:tc>
           <w:tcPr>
-            <w:tcW w:w="6020" w:type="dxa"/>
+            <w:tcW w:w="5951" w:type="dxa"/>
             <w:tcBorders>
               <w:bottom w:val="single" w:sz="4" w:space="0" w:color="auto"/>
             </w:tcBorders>
@@ -7366,14 +7366,7 @@
                 <w:rFonts w:ascii="Arial" w:hAnsi="Arial" w:cs="Arial"/>
                 <w:color w:val="C00000"/>
               </w:rPr>
-              <w:t xml:space="preserve">Peg mode: </w:t>
-            </w:r>
-            <w:r>
-              <w:rPr>
-                <w:rFonts w:ascii="Arial" w:hAnsi="Arial" w:cs="Arial"/>
-                <w:color w:val="C00000"/>
-              </w:rPr>
-              <w:t>PMOD_REG(0) – regular mode</w:t>
+              <w:t>Peg mode: PMOD_REG(0) – regular mode</w:t>
             </w:r>
           </w:p>
           <w:p>
@@ -7423,13 +7416,22 @@
               <w:spacing w:before="120" w:after="120"/>
               <w:rPr>
                 <w:rFonts w:ascii="Arial" w:hAnsi="Arial" w:cs="Arial"/>
-              </w:rPr>
-            </w:pPr>
-            <w:r>
-              <w:rPr>
-                <w:rFonts w:ascii="Arial" w:hAnsi="Arial" w:cs="Arial"/>
-              </w:rPr>
-              <w:t>PAR_SNIFF</w:t>
+                <w:color w:val="C00000"/>
+              </w:rPr>
+            </w:pPr>
+            <w:r>
+              <w:rPr>
+                <w:rFonts w:ascii="Arial" w:hAnsi="Arial" w:cs="Arial"/>
+                <w:color w:val="C00000"/>
+              </w:rPr>
+              <w:t>PAR_</w:t>
+            </w:r>
+            <w:r>
+              <w:rPr>
+                <w:rFonts w:ascii="Arial" w:hAnsi="Arial" w:cs="Arial"/>
+                <w:color w:val="C00000"/>
+              </w:rPr>
+              <w:t>TARP_RSS</w:t>
             </w:r>
           </w:p>
         </w:tc>
@@ -7444,19 +7446,22 @@
               <w:jc w:val="both"/>
               <w:rPr>
                 <w:rFonts w:ascii="Arial" w:hAnsi="Arial" w:cs="Arial"/>
-              </w:rPr>
-            </w:pPr>
-            <w:r>
-              <w:rPr>
-                <w:rFonts w:ascii="Arial" w:hAnsi="Arial" w:cs="Arial"/>
-              </w:rPr>
-              <w:t>0x</w:t>
-            </w:r>
-            <w:r>
-              <w:rPr>
-                <w:rFonts w:ascii="Arial" w:hAnsi="Arial" w:cs="Arial"/>
-              </w:rPr>
-              <w:t>1D</w:t>
+                <w:color w:val="C00000"/>
+              </w:rPr>
+            </w:pPr>
+            <w:r>
+              <w:rPr>
+                <w:rFonts w:ascii="Arial" w:hAnsi="Arial" w:cs="Arial"/>
+                <w:color w:val="C00000"/>
+              </w:rPr>
+              <w:t>0x1</w:t>
+            </w:r>
+            <w:r>
+              <w:rPr>
+                <w:rFonts w:ascii="Arial" w:hAnsi="Arial" w:cs="Arial"/>
+                <w:color w:val="C00000"/>
+              </w:rPr>
+              <w:t>1</w:t>
             </w:r>
           </w:p>
         </w:tc>
@@ -7471,11 +7476,13 @@
               <w:jc w:val="both"/>
               <w:rPr>
                 <w:rFonts w:ascii="Arial" w:hAnsi="Arial" w:cs="Arial"/>
-              </w:rPr>
-            </w:pPr>
-            <w:r>
-              <w:rPr>
-                <w:rFonts w:ascii="Arial" w:hAnsi="Arial" w:cs="Arial"/>
+                <w:color w:val="C00000"/>
+              </w:rPr>
+            </w:pPr>
+            <w:r>
+              <w:rPr>
+                <w:rFonts w:ascii="Arial" w:hAnsi="Arial" w:cs="Arial"/>
+                <w:color w:val="C00000"/>
               </w:rPr>
               <w:t>1 (UB)</w:t>
             </w:r>
@@ -7484,6 +7491,99 @@
         <w:tc>
           <w:tcPr>
             <w:tcW w:w="6020" w:type="dxa"/>
+            <w:shd w:val="clear" w:color="auto" w:fill="auto"/>
+          </w:tcPr>
+          <w:p>
+            <w:pPr>
+              <w:spacing w:before="120" w:after="120"/>
+              <w:jc w:val="both"/>
+              <w:rPr>
+                <w:rFonts w:ascii="Arial" w:hAnsi="Arial" w:cs="Arial"/>
+                <w:color w:val="C00000"/>
+              </w:rPr>
+            </w:pPr>
+            <w:r>
+              <w:rPr>
+                <w:rFonts w:ascii="Arial" w:hAnsi="Arial" w:cs="Arial"/>
+                <w:color w:val="C00000"/>
+              </w:rPr>
+              <w:t>RSSI threshold for SPD cache updates.</w:t>
+            </w:r>
+          </w:p>
+        </w:tc>
+      </w:tr>
+      <w:tr>
+        <w:tc>
+          <w:tcPr>
+            <w:tcW w:w="1879" w:type="dxa"/>
+            <w:shd w:val="clear" w:color="auto" w:fill="auto"/>
+          </w:tcPr>
+          <w:p>
+            <w:pPr>
+              <w:spacing w:before="120" w:after="120"/>
+              <w:rPr>
+                <w:rFonts w:ascii="Arial" w:hAnsi="Arial" w:cs="Arial"/>
+              </w:rPr>
+            </w:pPr>
+            <w:r>
+              <w:rPr>
+                <w:rFonts w:ascii="Arial" w:hAnsi="Arial" w:cs="Arial"/>
+              </w:rPr>
+              <w:t>PAR_SNIFF</w:t>
+            </w:r>
+          </w:p>
+        </w:tc>
+        <w:tc>
+          <w:tcPr>
+            <w:tcW w:w="877" w:type="dxa"/>
+            <w:shd w:val="clear" w:color="auto" w:fill="auto"/>
+          </w:tcPr>
+          <w:p>
+            <w:pPr>
+              <w:spacing w:before="120" w:after="120"/>
+              <w:jc w:val="both"/>
+              <w:rPr>
+                <w:rFonts w:ascii="Arial" w:hAnsi="Arial" w:cs="Arial"/>
+              </w:rPr>
+            </w:pPr>
+            <w:r>
+              <w:rPr>
+                <w:rFonts w:ascii="Arial" w:hAnsi="Arial" w:cs="Arial"/>
+              </w:rPr>
+              <w:t>0x</w:t>
+            </w:r>
+            <w:r>
+              <w:rPr>
+                <w:rFonts w:ascii="Arial" w:hAnsi="Arial" w:cs="Arial"/>
+              </w:rPr>
+              <w:t>1D</w:t>
+            </w:r>
+          </w:p>
+        </w:tc>
+        <w:tc>
+          <w:tcPr>
+            <w:tcW w:w="869" w:type="dxa"/>
+            <w:shd w:val="clear" w:color="auto" w:fill="auto"/>
+          </w:tcPr>
+          <w:p>
+            <w:pPr>
+              <w:spacing w:before="120" w:after="120"/>
+              <w:jc w:val="both"/>
+              <w:rPr>
+                <w:rFonts w:ascii="Arial" w:hAnsi="Arial" w:cs="Arial"/>
+              </w:rPr>
+            </w:pPr>
+            <w:r>
+              <w:rPr>
+                <w:rFonts w:ascii="Arial" w:hAnsi="Arial" w:cs="Arial"/>
+              </w:rPr>
+              <w:t>1 (UB)</w:t>
+            </w:r>
+          </w:p>
+        </w:tc>
+        <w:tc>
+          <w:tcPr>
+            <w:tcW w:w="5951" w:type="dxa"/>
             <w:shd w:val="clear" w:color="auto" w:fill="auto"/>
           </w:tcPr>
           <w:p>
@@ -8169,15 +8269,15 @@
         <w:tblLook w:val="04A0"/>
       </w:tblPr>
       <w:tblGrid>
-        <w:gridCol w:w="2074"/>
+        <w:gridCol w:w="2146"/>
         <w:gridCol w:w="877"/>
-        <w:gridCol w:w="859"/>
-        <w:gridCol w:w="5766"/>
+        <w:gridCol w:w="856"/>
+        <w:gridCol w:w="5697"/>
       </w:tblGrid>
       <w:tr>
         <w:tc>
           <w:tcPr>
-            <w:tcW w:w="2074" w:type="dxa"/>
+            <w:tcW w:w="2146" w:type="dxa"/>
             <w:tcBorders>
               <w:bottom w:val="single" w:sz="4" w:space="0" w:color="auto"/>
             </w:tcBorders>
@@ -8231,7 +8331,7 @@
         </w:tc>
         <w:tc>
           <w:tcPr>
-            <w:tcW w:w="859" w:type="dxa"/>
+            <w:tcW w:w="856" w:type="dxa"/>
             <w:tcBorders>
               <w:bottom w:val="single" w:sz="4" w:space="0" w:color="auto"/>
             </w:tcBorders>
@@ -8257,7 +8357,7 @@
         </w:tc>
         <w:tc>
           <w:tcPr>
-            <w:tcW w:w="5766" w:type="dxa"/>
+            <w:tcW w:w="5697" w:type="dxa"/>
             <w:tcBorders>
               <w:bottom w:val="single" w:sz="4" w:space="0" w:color="auto"/>
             </w:tcBorders>
@@ -8285,7 +8385,7 @@
       <w:tr>
         <w:tc>
           <w:tcPr>
-            <w:tcW w:w="2074" w:type="dxa"/>
+            <w:tcW w:w="2146" w:type="dxa"/>
             <w:shd w:val="clear" w:color="auto" w:fill="auto"/>
           </w:tcPr>
           <w:p>
@@ -8299,6 +8399,7 @@
               <w:rPr>
                 <w:rFonts w:ascii="Arial" w:hAnsi="Arial" w:cs="Arial"/>
               </w:rPr>
+              <w:lastRenderedPageBreak/>
               <w:t>PAR_LH</w:t>
             </w:r>
           </w:p>
@@ -8326,7 +8427,7 @@
         </w:tc>
         <w:tc>
           <w:tcPr>
-            <w:tcW w:w="859" w:type="dxa"/>
+            <w:tcW w:w="856" w:type="dxa"/>
             <w:shd w:val="clear" w:color="auto" w:fill="auto"/>
           </w:tcPr>
           <w:p>
@@ -8353,7 +8454,7 @@
         </w:tc>
         <w:tc>
           <w:tcPr>
-            <w:tcW w:w="5766" w:type="dxa"/>
+            <w:tcW w:w="5697" w:type="dxa"/>
             <w:shd w:val="clear" w:color="auto" w:fill="auto"/>
           </w:tcPr>
           <w:p>
@@ -8388,7 +8489,7 @@
       <w:tr>
         <w:tc>
           <w:tcPr>
-            <w:tcW w:w="2074" w:type="dxa"/>
+            <w:tcW w:w="2146" w:type="dxa"/>
             <w:shd w:val="clear" w:color="auto" w:fill="auto"/>
           </w:tcPr>
           <w:p>
@@ -8402,7 +8503,6 @@
               <w:rPr>
                 <w:rFonts w:ascii="Arial" w:hAnsi="Arial" w:cs="Arial"/>
               </w:rPr>
-              <w:lastRenderedPageBreak/>
               <w:t>ATTR_ESN</w:t>
             </w:r>
           </w:p>
@@ -8430,7 +8530,7 @@
         </w:tc>
         <w:tc>
           <w:tcPr>
-            <w:tcW w:w="859" w:type="dxa"/>
+            <w:tcW w:w="856" w:type="dxa"/>
             <w:shd w:val="clear" w:color="auto" w:fill="auto"/>
           </w:tcPr>
           <w:p>
@@ -8451,7 +8551,7 @@
         </w:tc>
         <w:tc>
           <w:tcPr>
-            <w:tcW w:w="5766" w:type="dxa"/>
+            <w:tcW w:w="5697" w:type="dxa"/>
             <w:shd w:val="clear" w:color="auto" w:fill="auto"/>
           </w:tcPr>
           <w:p>
@@ -8474,7 +8574,7 @@
       <w:tr>
         <w:tc>
           <w:tcPr>
-            <w:tcW w:w="2074" w:type="dxa"/>
+            <w:tcW w:w="2146" w:type="dxa"/>
             <w:shd w:val="clear" w:color="auto" w:fill="auto"/>
           </w:tcPr>
           <w:p>
@@ -8521,7 +8621,7 @@
         </w:tc>
         <w:tc>
           <w:tcPr>
-            <w:tcW w:w="859" w:type="dxa"/>
+            <w:tcW w:w="856" w:type="dxa"/>
             <w:shd w:val="clear" w:color="auto" w:fill="auto"/>
           </w:tcPr>
           <w:p>
@@ -8542,7 +8642,7 @@
         </w:tc>
         <w:tc>
           <w:tcPr>
-            <w:tcW w:w="5766" w:type="dxa"/>
+            <w:tcW w:w="5697" w:type="dxa"/>
             <w:shd w:val="clear" w:color="auto" w:fill="auto"/>
           </w:tcPr>
           <w:p>
@@ -8565,7 +8665,7 @@
       <w:tr>
         <w:tc>
           <w:tcPr>
-            <w:tcW w:w="2074" w:type="dxa"/>
+            <w:tcW w:w="2146" w:type="dxa"/>
             <w:shd w:val="clear" w:color="auto" w:fill="auto"/>
           </w:tcPr>
           <w:p>
@@ -8606,7 +8706,7 @@
         </w:tc>
         <w:tc>
           <w:tcPr>
-            <w:tcW w:w="859" w:type="dxa"/>
+            <w:tcW w:w="856" w:type="dxa"/>
             <w:shd w:val="clear" w:color="auto" w:fill="auto"/>
           </w:tcPr>
           <w:p>
@@ -8627,7 +8727,7 @@
         </w:tc>
         <w:tc>
           <w:tcPr>
-            <w:tcW w:w="5766" w:type="dxa"/>
+            <w:tcW w:w="5697" w:type="dxa"/>
             <w:shd w:val="clear" w:color="auto" w:fill="auto"/>
           </w:tcPr>
           <w:p>
@@ -8650,7 +8750,7 @@
       <w:tr>
         <w:tc>
           <w:tcPr>
-            <w:tcW w:w="2074" w:type="dxa"/>
+            <w:tcW w:w="2146" w:type="dxa"/>
             <w:shd w:val="clear" w:color="auto" w:fill="auto"/>
           </w:tcPr>
           <w:p>
@@ -8697,7 +8797,7 @@
         </w:tc>
         <w:tc>
           <w:tcPr>
-            <w:tcW w:w="859" w:type="dxa"/>
+            <w:tcW w:w="856" w:type="dxa"/>
             <w:shd w:val="clear" w:color="auto" w:fill="auto"/>
           </w:tcPr>
           <w:p>
@@ -8718,7 +8818,7 @@
         </w:tc>
         <w:tc>
           <w:tcPr>
-            <w:tcW w:w="5766" w:type="dxa"/>
+            <w:tcW w:w="5697" w:type="dxa"/>
             <w:shd w:val="clear" w:color="auto" w:fill="auto"/>
           </w:tcPr>
           <w:p>
@@ -8759,7 +8859,7 @@
       <w:tr>
         <w:tc>
           <w:tcPr>
-            <w:tcW w:w="2074" w:type="dxa"/>
+            <w:tcW w:w="2146" w:type="dxa"/>
             <w:shd w:val="clear" w:color="auto" w:fill="auto"/>
           </w:tcPr>
           <w:p>
@@ -8812,7 +8912,7 @@
         </w:tc>
         <w:tc>
           <w:tcPr>
-            <w:tcW w:w="859" w:type="dxa"/>
+            <w:tcW w:w="856" w:type="dxa"/>
             <w:shd w:val="clear" w:color="auto" w:fill="auto"/>
           </w:tcPr>
           <w:p>
@@ -8833,7 +8933,7 @@
         </w:tc>
         <w:tc>
           <w:tcPr>
-            <w:tcW w:w="5766" w:type="dxa"/>
+            <w:tcW w:w="5697" w:type="dxa"/>
             <w:shd w:val="clear" w:color="auto" w:fill="auto"/>
           </w:tcPr>
           <w:p>
@@ -8890,7 +8990,7 @@
       <w:tr>
         <w:tc>
           <w:tcPr>
-            <w:tcW w:w="2074" w:type="dxa"/>
+            <w:tcW w:w="2146" w:type="dxa"/>
             <w:shd w:val="clear" w:color="auto" w:fill="auto"/>
           </w:tcPr>
           <w:p>
@@ -8937,7 +9037,7 @@
         </w:tc>
         <w:tc>
           <w:tcPr>
-            <w:tcW w:w="859" w:type="dxa"/>
+            <w:tcW w:w="856" w:type="dxa"/>
             <w:shd w:val="clear" w:color="auto" w:fill="auto"/>
           </w:tcPr>
           <w:p>
@@ -8958,7 +9058,7 @@
         </w:tc>
         <w:tc>
           <w:tcPr>
-            <w:tcW w:w="5766" w:type="dxa"/>
+            <w:tcW w:w="5697" w:type="dxa"/>
             <w:shd w:val="clear" w:color="auto" w:fill="auto"/>
           </w:tcPr>
           <w:p>
@@ -8981,7 +9081,7 @@
       <w:tr>
         <w:tc>
           <w:tcPr>
-            <w:tcW w:w="2074" w:type="dxa"/>
+            <w:tcW w:w="2146" w:type="dxa"/>
             <w:shd w:val="clear" w:color="auto" w:fill="auto"/>
           </w:tcPr>
           <w:p>
@@ -9028,7 +9128,7 @@
         </w:tc>
         <w:tc>
           <w:tcPr>
-            <w:tcW w:w="859" w:type="dxa"/>
+            <w:tcW w:w="856" w:type="dxa"/>
             <w:shd w:val="clear" w:color="auto" w:fill="auto"/>
           </w:tcPr>
           <w:p>
@@ -9067,7 +9167,7 @@
         </w:tc>
         <w:tc>
           <w:tcPr>
-            <w:tcW w:w="5766" w:type="dxa"/>
+            <w:tcW w:w="5697" w:type="dxa"/>
             <w:shd w:val="clear" w:color="auto" w:fill="auto"/>
           </w:tcPr>
           <w:p>
@@ -9108,7 +9208,7 @@
       <w:tr>
         <w:tc>
           <w:tcPr>
-            <w:tcW w:w="2074" w:type="dxa"/>
+            <w:tcW w:w="2146" w:type="dxa"/>
             <w:shd w:val="clear" w:color="auto" w:fill="auto"/>
           </w:tcPr>
           <w:p>
@@ -9155,7 +9255,7 @@
         </w:tc>
         <w:tc>
           <w:tcPr>
-            <w:tcW w:w="859" w:type="dxa"/>
+            <w:tcW w:w="856" w:type="dxa"/>
             <w:shd w:val="clear" w:color="auto" w:fill="auto"/>
           </w:tcPr>
           <w:p>
@@ -9176,7 +9276,7 @@
         </w:tc>
         <w:tc>
           <w:tcPr>
-            <w:tcW w:w="5766" w:type="dxa"/>
+            <w:tcW w:w="5697" w:type="dxa"/>
             <w:shd w:val="clear" w:color="auto" w:fill="auto"/>
           </w:tcPr>
           <w:p>
@@ -9225,7 +9325,7 @@
       <w:tr>
         <w:tc>
           <w:tcPr>
-            <w:tcW w:w="2074" w:type="dxa"/>
+            <w:tcW w:w="2146" w:type="dxa"/>
             <w:shd w:val="clear" w:color="auto" w:fill="auto"/>
           </w:tcPr>
           <w:p>
@@ -9272,7 +9372,7 @@
         </w:tc>
         <w:tc>
           <w:tcPr>
-            <w:tcW w:w="859" w:type="dxa"/>
+            <w:tcW w:w="856" w:type="dxa"/>
             <w:shd w:val="clear" w:color="auto" w:fill="auto"/>
           </w:tcPr>
           <w:p>
@@ -9311,7 +9411,7 @@
         </w:tc>
         <w:tc>
           <w:tcPr>
-            <w:tcW w:w="5766" w:type="dxa"/>
+            <w:tcW w:w="5697" w:type="dxa"/>
             <w:shd w:val="clear" w:color="auto" w:fill="auto"/>
           </w:tcPr>
           <w:p>
@@ -9334,7 +9434,7 @@
       <w:tr>
         <w:tc>
           <w:tcPr>
-            <w:tcW w:w="2074" w:type="dxa"/>
+            <w:tcW w:w="2146" w:type="dxa"/>
             <w:shd w:val="clear" w:color="auto" w:fill="auto"/>
           </w:tcPr>
           <w:p>
@@ -9381,7 +9481,7 @@
         </w:tc>
         <w:tc>
           <w:tcPr>
-            <w:tcW w:w="859" w:type="dxa"/>
+            <w:tcW w:w="856" w:type="dxa"/>
             <w:shd w:val="clear" w:color="auto" w:fill="auto"/>
           </w:tcPr>
           <w:p>
@@ -9420,7 +9520,7 @@
         </w:tc>
         <w:tc>
           <w:tcPr>
-            <w:tcW w:w="5766" w:type="dxa"/>
+            <w:tcW w:w="5697" w:type="dxa"/>
             <w:shd w:val="clear" w:color="auto" w:fill="auto"/>
           </w:tcPr>
           <w:p>
@@ -9449,7 +9549,7 @@
       <w:tr>
         <w:tc>
           <w:tcPr>
-            <w:tcW w:w="2074" w:type="dxa"/>
+            <w:tcW w:w="2146" w:type="dxa"/>
             <w:shd w:val="clear" w:color="auto" w:fill="auto"/>
           </w:tcPr>
           <w:p>
@@ -9494,7 +9594,7 @@
         </w:tc>
         <w:tc>
           <w:tcPr>
-            <w:tcW w:w="859" w:type="dxa"/>
+            <w:tcW w:w="856" w:type="dxa"/>
             <w:shd w:val="clear" w:color="auto" w:fill="auto"/>
           </w:tcPr>
           <w:p>
@@ -9517,7 +9617,7 @@
         </w:tc>
         <w:tc>
           <w:tcPr>
-            <w:tcW w:w="5766" w:type="dxa"/>
+            <w:tcW w:w="5697" w:type="dxa"/>
             <w:shd w:val="clear" w:color="auto" w:fill="auto"/>
           </w:tcPr>
           <w:p>
@@ -9542,7 +9642,7 @@
       <w:tr>
         <w:tc>
           <w:tcPr>
-            <w:tcW w:w="2074" w:type="dxa"/>
+            <w:tcW w:w="2146" w:type="dxa"/>
             <w:shd w:val="clear" w:color="auto" w:fill="auto"/>
           </w:tcPr>
           <w:p>
@@ -9550,13 +9650,15 @@
               <w:spacing w:before="120" w:after="120"/>
               <w:rPr>
                 <w:rFonts w:ascii="Arial" w:hAnsi="Arial" w:cs="Arial"/>
-              </w:rPr>
-            </w:pPr>
-            <w:r>
-              <w:rPr>
-                <w:rFonts w:ascii="Arial" w:hAnsi="Arial" w:cs="Arial"/>
-              </w:rPr>
-              <w:t>ATTR_UPTIME</w:t>
+                <w:color w:val="C00000"/>
+              </w:rPr>
+            </w:pPr>
+            <w:r>
+              <w:rPr>
+                <w:rFonts w:ascii="Arial" w:hAnsi="Arial" w:cs="Arial"/>
+                <w:color w:val="C00000"/>
+              </w:rPr>
+              <w:t>PAR_TARP_RSS</w:t>
             </w:r>
           </w:p>
         </w:tc>
@@ -9571,25 +9673,21 @@
               <w:jc w:val="both"/>
               <w:rPr>
                 <w:rFonts w:ascii="Arial" w:hAnsi="Arial" w:cs="Arial"/>
-              </w:rPr>
-            </w:pPr>
-            <w:r>
-              <w:rPr>
-                <w:rFonts w:ascii="Arial" w:hAnsi="Arial" w:cs="Arial"/>
-              </w:rPr>
-              <w:t>0x1</w:t>
-            </w:r>
-            <w:r>
-              <w:rPr>
-                <w:rFonts w:ascii="Arial" w:hAnsi="Arial" w:cs="Arial"/>
-              </w:rPr>
-              <w:t>A</w:t>
-            </w:r>
-          </w:p>
-        </w:tc>
-        <w:tc>
-          <w:tcPr>
-            <w:tcW w:w="859" w:type="dxa"/>
+                <w:color w:val="C00000"/>
+              </w:rPr>
+            </w:pPr>
+            <w:r>
+              <w:rPr>
+                <w:rFonts w:ascii="Arial" w:hAnsi="Arial" w:cs="Arial"/>
+                <w:color w:val="C00000"/>
+              </w:rPr>
+              <w:t>0x11</w:t>
+            </w:r>
+          </w:p>
+        </w:tc>
+        <w:tc>
+          <w:tcPr>
+            <w:tcW w:w="856" w:type="dxa"/>
             <w:shd w:val="clear" w:color="auto" w:fill="auto"/>
           </w:tcPr>
           <w:p>
@@ -9598,25 +9696,21 @@
               <w:jc w:val="both"/>
               <w:rPr>
                 <w:rFonts w:ascii="Arial" w:hAnsi="Arial" w:cs="Arial"/>
-              </w:rPr>
-            </w:pPr>
-            <w:r>
-              <w:rPr>
-                <w:rFonts w:ascii="Arial" w:hAnsi="Arial" w:cs="Arial"/>
-              </w:rPr>
-              <w:t>4 (UL</w:t>
-            </w:r>
-            <w:r>
-              <w:rPr>
-                <w:rFonts w:ascii="Arial" w:hAnsi="Arial" w:cs="Arial"/>
-              </w:rPr>
-              <w:t>)</w:t>
-            </w:r>
-          </w:p>
-        </w:tc>
-        <w:tc>
-          <w:tcPr>
-            <w:tcW w:w="5766" w:type="dxa"/>
+                <w:color w:val="C00000"/>
+              </w:rPr>
+            </w:pPr>
+            <w:r>
+              <w:rPr>
+                <w:rFonts w:ascii="Arial" w:hAnsi="Arial" w:cs="Arial"/>
+                <w:color w:val="C00000"/>
+              </w:rPr>
+              <w:t>1 (UB)</w:t>
+            </w:r>
+          </w:p>
+        </w:tc>
+        <w:tc>
+          <w:tcPr>
+            <w:tcW w:w="5697" w:type="dxa"/>
             <w:shd w:val="clear" w:color="auto" w:fill="auto"/>
           </w:tcPr>
           <w:p>
@@ -9625,13 +9719,15 @@
               <w:jc w:val="both"/>
               <w:rPr>
                 <w:rFonts w:ascii="Arial" w:hAnsi="Arial" w:cs="Arial"/>
-              </w:rPr>
-            </w:pPr>
-            <w:r>
-              <w:rPr>
-                <w:rFonts w:ascii="Arial" w:hAnsi="Arial" w:cs="Arial"/>
-              </w:rPr>
-              <w:t>since boot in seconds</w:t>
+                <w:color w:val="C00000"/>
+              </w:rPr>
+            </w:pPr>
+            <w:r>
+              <w:rPr>
+                <w:rFonts w:ascii="Arial" w:hAnsi="Arial" w:cs="Arial"/>
+                <w:color w:val="C00000"/>
+              </w:rPr>
+              <w:t>RSSI threshold for SPD cache updates.</w:t>
             </w:r>
           </w:p>
         </w:tc>
@@ -9639,7 +9735,7 @@
       <w:tr>
         <w:tc>
           <w:tcPr>
-            <w:tcW w:w="2074" w:type="dxa"/>
+            <w:tcW w:w="2146" w:type="dxa"/>
             <w:shd w:val="clear" w:color="auto" w:fill="auto"/>
           </w:tcPr>
           <w:p>
@@ -9653,7 +9749,7 @@
               <w:rPr>
                 <w:rFonts w:ascii="Arial" w:hAnsi="Arial" w:cs="Arial"/>
               </w:rPr>
-              <w:t>ATTR_MEM1</w:t>
+              <w:t>ATTR_UPTIME</w:t>
             </w:r>
           </w:p>
         </w:tc>
@@ -9674,13 +9770,19 @@
               <w:rPr>
                 <w:rFonts w:ascii="Arial" w:hAnsi="Arial" w:cs="Arial"/>
               </w:rPr>
-              <w:t>0x1B</w:t>
-            </w:r>
-          </w:p>
-        </w:tc>
-        <w:tc>
-          <w:tcPr>
-            <w:tcW w:w="859" w:type="dxa"/>
+              <w:t>0x1</w:t>
+            </w:r>
+            <w:r>
+              <w:rPr>
+                <w:rFonts w:ascii="Arial" w:hAnsi="Arial" w:cs="Arial"/>
+              </w:rPr>
+              <w:t>A</w:t>
+            </w:r>
+          </w:p>
+        </w:tc>
+        <w:tc>
+          <w:tcPr>
+            <w:tcW w:w="856" w:type="dxa"/>
             <w:shd w:val="clear" w:color="auto" w:fill="auto"/>
           </w:tcPr>
           <w:p>
@@ -9695,13 +9797,19 @@
               <w:rPr>
                 <w:rFonts w:ascii="Arial" w:hAnsi="Arial" w:cs="Arial"/>
               </w:rPr>
-              <w:t>4</w:t>
-            </w:r>
-          </w:p>
-        </w:tc>
-        <w:tc>
-          <w:tcPr>
-            <w:tcW w:w="5766" w:type="dxa"/>
+              <w:t>4 (UL</w:t>
+            </w:r>
+            <w:r>
+              <w:rPr>
+                <w:rFonts w:ascii="Arial" w:hAnsi="Arial" w:cs="Arial"/>
+              </w:rPr>
+              <w:t>)</w:t>
+            </w:r>
+          </w:p>
+        </w:tc>
+        <w:tc>
+          <w:tcPr>
+            <w:tcW w:w="5697" w:type="dxa"/>
             <w:shd w:val="clear" w:color="auto" w:fill="auto"/>
           </w:tcPr>
           <w:p>
@@ -9716,59 +9824,7 @@
               <w:rPr>
                 <w:rFonts w:ascii="Arial" w:hAnsi="Arial" w:cs="Arial"/>
               </w:rPr>
-              <w:t>2x</w:t>
-            </w:r>
-            <w:r>
-              <w:rPr>
-                <w:rFonts w:ascii="Arial" w:hAnsi="Arial" w:cs="Arial"/>
-              </w:rPr>
-              <w:t>UI (</w:t>
-            </w:r>
-            <w:proofErr w:type="spellStart"/>
-            <w:r>
-              <w:rPr>
-                <w:rFonts w:ascii="Arial" w:hAnsi="Arial" w:cs="Arial"/>
-              </w:rPr>
-              <w:t>mem</w:t>
-            </w:r>
-            <w:proofErr w:type="spellEnd"/>
-            <w:r>
-              <w:rPr>
-                <w:rFonts w:ascii="Arial" w:hAnsi="Arial" w:cs="Arial"/>
-              </w:rPr>
-              <w:t xml:space="preserve"> </w:t>
-            </w:r>
-            <w:r>
-              <w:rPr>
-                <w:rFonts w:ascii="Arial" w:hAnsi="Arial" w:cs="Arial"/>
-              </w:rPr>
-              <w:t xml:space="preserve">free, </w:t>
-            </w:r>
-            <w:r>
-              <w:rPr>
-                <w:rFonts w:ascii="Arial" w:hAnsi="Arial" w:cs="Arial"/>
-              </w:rPr>
-              <w:t xml:space="preserve">min </w:t>
-            </w:r>
-            <w:proofErr w:type="spellStart"/>
-            <w:r>
-              <w:rPr>
-                <w:rFonts w:ascii="Arial" w:hAnsi="Arial" w:cs="Arial"/>
-              </w:rPr>
-              <w:t>mem</w:t>
-            </w:r>
-            <w:proofErr w:type="spellEnd"/>
-            <w:r>
-              <w:rPr>
-                <w:rFonts w:ascii="Arial" w:hAnsi="Arial" w:cs="Arial"/>
-              </w:rPr>
-              <w:t xml:space="preserve"> free so far</w:t>
-            </w:r>
-            <w:r>
-              <w:rPr>
-                <w:rFonts w:ascii="Arial" w:hAnsi="Arial" w:cs="Arial"/>
-              </w:rPr>
-              <w:t>)</w:t>
+              <w:t>since boot in seconds</w:t>
             </w:r>
           </w:p>
         </w:tc>
@@ -9776,7 +9832,7 @@
       <w:tr>
         <w:tc>
           <w:tcPr>
-            <w:tcW w:w="2074" w:type="dxa"/>
+            <w:tcW w:w="2146" w:type="dxa"/>
             <w:shd w:val="clear" w:color="auto" w:fill="auto"/>
           </w:tcPr>
           <w:p>
@@ -9790,7 +9846,7 @@
               <w:rPr>
                 <w:rFonts w:ascii="Arial" w:hAnsi="Arial" w:cs="Arial"/>
               </w:rPr>
-              <w:t>ATTR_MEM2</w:t>
+              <w:t>ATTR_MEM1</w:t>
             </w:r>
           </w:p>
         </w:tc>
@@ -9811,13 +9867,13 @@
               <w:rPr>
                 <w:rFonts w:ascii="Arial" w:hAnsi="Arial" w:cs="Arial"/>
               </w:rPr>
-              <w:t>0x1C</w:t>
-            </w:r>
-          </w:p>
-        </w:tc>
-        <w:tc>
-          <w:tcPr>
-            <w:tcW w:w="859" w:type="dxa"/>
+              <w:t>0x1B</w:t>
+            </w:r>
+          </w:p>
+        </w:tc>
+        <w:tc>
+          <w:tcPr>
+            <w:tcW w:w="856" w:type="dxa"/>
             <w:shd w:val="clear" w:color="auto" w:fill="auto"/>
           </w:tcPr>
           <w:p>
@@ -9838,7 +9894,7 @@
         </w:tc>
         <w:tc>
           <w:tcPr>
-            <w:tcW w:w="5766" w:type="dxa"/>
+            <w:tcW w:w="5697" w:type="dxa"/>
             <w:shd w:val="clear" w:color="auto" w:fill="auto"/>
           </w:tcPr>
           <w:p>
@@ -9853,20 +9909,22 @@
               <w:rPr>
                 <w:rFonts w:ascii="Arial" w:hAnsi="Arial" w:cs="Arial"/>
               </w:rPr>
-              <w:t>2</w:t>
-            </w:r>
-            <w:r>
-              <w:rPr>
-                <w:rFonts w:ascii="Arial" w:hAnsi="Arial" w:cs="Arial"/>
-              </w:rPr>
-              <w:t>x</w:t>
-            </w:r>
-            <w:r>
-              <w:rPr>
-                <w:rFonts w:ascii="Arial" w:hAnsi="Arial" w:cs="Arial"/>
-              </w:rPr>
-              <w:t>UI (max</w:t>
-            </w:r>
+              <w:t>2x</w:t>
+            </w:r>
+            <w:r>
+              <w:rPr>
+                <w:rFonts w:ascii="Arial" w:hAnsi="Arial" w:cs="Arial"/>
+              </w:rPr>
+              <w:t>UI (</w:t>
+            </w:r>
+            <w:proofErr w:type="spellStart"/>
+            <w:r>
+              <w:rPr>
+                <w:rFonts w:ascii="Arial" w:hAnsi="Arial" w:cs="Arial"/>
+              </w:rPr>
+              <w:t>mem</w:t>
+            </w:r>
+            <w:proofErr w:type="spellEnd"/>
             <w:r>
               <w:rPr>
                 <w:rFonts w:ascii="Arial" w:hAnsi="Arial" w:cs="Arial"/>
@@ -9877,31 +9935,33 @@
               <w:rPr>
                 <w:rFonts w:ascii="Arial" w:hAnsi="Arial" w:cs="Arial"/>
               </w:rPr>
-              <w:t>free</w:t>
-            </w:r>
-            <w:r>
-              <w:rPr>
-                <w:rFonts w:ascii="Arial" w:hAnsi="Arial" w:cs="Arial"/>
-              </w:rPr>
-              <w:t xml:space="preserve"> chunk</w:t>
-            </w:r>
-            <w:r>
-              <w:rPr>
-                <w:rFonts w:ascii="Arial" w:hAnsi="Arial" w:cs="Arial"/>
-              </w:rPr>
-              <w:t xml:space="preserve">, </w:t>
-            </w:r>
-            <w:r>
-              <w:rPr>
-                <w:rFonts w:ascii="Arial" w:hAnsi="Arial" w:cs="Arial"/>
-              </w:rPr>
-              <w:t xml:space="preserve">free stack </w:t>
-            </w:r>
-            <w:r>
-              <w:rPr>
-                <w:rFonts w:ascii="Arial" w:hAnsi="Arial" w:cs="Arial"/>
-              </w:rPr>
-              <w:t>size)</w:t>
+              <w:t xml:space="preserve">free, </w:t>
+            </w:r>
+            <w:r>
+              <w:rPr>
+                <w:rFonts w:ascii="Arial" w:hAnsi="Arial" w:cs="Arial"/>
+              </w:rPr>
+              <w:t xml:space="preserve">min </w:t>
+            </w:r>
+            <w:proofErr w:type="spellStart"/>
+            <w:r>
+              <w:rPr>
+                <w:rFonts w:ascii="Arial" w:hAnsi="Arial" w:cs="Arial"/>
+              </w:rPr>
+              <w:t>mem</w:t>
+            </w:r>
+            <w:proofErr w:type="spellEnd"/>
+            <w:r>
+              <w:rPr>
+                <w:rFonts w:ascii="Arial" w:hAnsi="Arial" w:cs="Arial"/>
+              </w:rPr>
+              <w:t xml:space="preserve"> free so far</w:t>
+            </w:r>
+            <w:r>
+              <w:rPr>
+                <w:rFonts w:ascii="Arial" w:hAnsi="Arial" w:cs="Arial"/>
+              </w:rPr>
+              <w:t>)</w:t>
             </w:r>
           </w:p>
         </w:tc>
@@ -9909,7 +9969,7 @@
       <w:tr>
         <w:tc>
           <w:tcPr>
-            <w:tcW w:w="2074" w:type="dxa"/>
+            <w:tcW w:w="2146" w:type="dxa"/>
             <w:shd w:val="clear" w:color="auto" w:fill="auto"/>
           </w:tcPr>
           <w:p>
@@ -9923,7 +9983,7 @@
               <w:rPr>
                 <w:rFonts w:ascii="Arial" w:hAnsi="Arial" w:cs="Arial"/>
               </w:rPr>
-              <w:t>PAR_SNIFF</w:t>
+              <w:t>ATTR_MEM2</w:t>
             </w:r>
           </w:p>
         </w:tc>
@@ -9944,6 +10004,139 @@
               <w:rPr>
                 <w:rFonts w:ascii="Arial" w:hAnsi="Arial" w:cs="Arial"/>
               </w:rPr>
+              <w:t>0x1C</w:t>
+            </w:r>
+          </w:p>
+        </w:tc>
+        <w:tc>
+          <w:tcPr>
+            <w:tcW w:w="856" w:type="dxa"/>
+            <w:shd w:val="clear" w:color="auto" w:fill="auto"/>
+          </w:tcPr>
+          <w:p>
+            <w:pPr>
+              <w:spacing w:before="120" w:after="120"/>
+              <w:jc w:val="both"/>
+              <w:rPr>
+                <w:rFonts w:ascii="Arial" w:hAnsi="Arial" w:cs="Arial"/>
+              </w:rPr>
+            </w:pPr>
+            <w:r>
+              <w:rPr>
+                <w:rFonts w:ascii="Arial" w:hAnsi="Arial" w:cs="Arial"/>
+              </w:rPr>
+              <w:t>4</w:t>
+            </w:r>
+          </w:p>
+        </w:tc>
+        <w:tc>
+          <w:tcPr>
+            <w:tcW w:w="5697" w:type="dxa"/>
+            <w:shd w:val="clear" w:color="auto" w:fill="auto"/>
+          </w:tcPr>
+          <w:p>
+            <w:pPr>
+              <w:spacing w:before="120" w:after="120"/>
+              <w:jc w:val="both"/>
+              <w:rPr>
+                <w:rFonts w:ascii="Arial" w:hAnsi="Arial" w:cs="Arial"/>
+              </w:rPr>
+            </w:pPr>
+            <w:r>
+              <w:rPr>
+                <w:rFonts w:ascii="Arial" w:hAnsi="Arial" w:cs="Arial"/>
+              </w:rPr>
+              <w:t>2</w:t>
+            </w:r>
+            <w:r>
+              <w:rPr>
+                <w:rFonts w:ascii="Arial" w:hAnsi="Arial" w:cs="Arial"/>
+              </w:rPr>
+              <w:t>x</w:t>
+            </w:r>
+            <w:r>
+              <w:rPr>
+                <w:rFonts w:ascii="Arial" w:hAnsi="Arial" w:cs="Arial"/>
+              </w:rPr>
+              <w:t>UI (max</w:t>
+            </w:r>
+            <w:r>
+              <w:rPr>
+                <w:rFonts w:ascii="Arial" w:hAnsi="Arial" w:cs="Arial"/>
+              </w:rPr>
+              <w:t xml:space="preserve"> </w:t>
+            </w:r>
+            <w:r>
+              <w:rPr>
+                <w:rFonts w:ascii="Arial" w:hAnsi="Arial" w:cs="Arial"/>
+              </w:rPr>
+              <w:t>free</w:t>
+            </w:r>
+            <w:r>
+              <w:rPr>
+                <w:rFonts w:ascii="Arial" w:hAnsi="Arial" w:cs="Arial"/>
+              </w:rPr>
+              <w:t xml:space="preserve"> chunk</w:t>
+            </w:r>
+            <w:r>
+              <w:rPr>
+                <w:rFonts w:ascii="Arial" w:hAnsi="Arial" w:cs="Arial"/>
+              </w:rPr>
+              <w:t xml:space="preserve">, </w:t>
+            </w:r>
+            <w:r>
+              <w:rPr>
+                <w:rFonts w:ascii="Arial" w:hAnsi="Arial" w:cs="Arial"/>
+              </w:rPr>
+              <w:t xml:space="preserve">free stack </w:t>
+            </w:r>
+            <w:r>
+              <w:rPr>
+                <w:rFonts w:ascii="Arial" w:hAnsi="Arial" w:cs="Arial"/>
+              </w:rPr>
+              <w:t>size)</w:t>
+            </w:r>
+          </w:p>
+        </w:tc>
+      </w:tr>
+      <w:tr>
+        <w:tc>
+          <w:tcPr>
+            <w:tcW w:w="2146" w:type="dxa"/>
+            <w:shd w:val="clear" w:color="auto" w:fill="auto"/>
+          </w:tcPr>
+          <w:p>
+            <w:pPr>
+              <w:spacing w:before="120" w:after="120"/>
+              <w:rPr>
+                <w:rFonts w:ascii="Arial" w:hAnsi="Arial" w:cs="Arial"/>
+              </w:rPr>
+            </w:pPr>
+            <w:r>
+              <w:rPr>
+                <w:rFonts w:ascii="Arial" w:hAnsi="Arial" w:cs="Arial"/>
+              </w:rPr>
+              <w:t>PAR_SNIFF</w:t>
+            </w:r>
+          </w:p>
+        </w:tc>
+        <w:tc>
+          <w:tcPr>
+            <w:tcW w:w="877" w:type="dxa"/>
+            <w:shd w:val="clear" w:color="auto" w:fill="auto"/>
+          </w:tcPr>
+          <w:p>
+            <w:pPr>
+              <w:spacing w:before="120" w:after="120"/>
+              <w:jc w:val="both"/>
+              <w:rPr>
+                <w:rFonts w:ascii="Arial" w:hAnsi="Arial" w:cs="Arial"/>
+              </w:rPr>
+            </w:pPr>
+            <w:r>
+              <w:rPr>
+                <w:rFonts w:ascii="Arial" w:hAnsi="Arial" w:cs="Arial"/>
+              </w:rPr>
               <w:t>0x</w:t>
             </w:r>
             <w:r>
@@ -9956,7 +10149,7 @@
         </w:tc>
         <w:tc>
           <w:tcPr>
-            <w:tcW w:w="859" w:type="dxa"/>
+            <w:tcW w:w="856" w:type="dxa"/>
             <w:shd w:val="clear" w:color="auto" w:fill="auto"/>
           </w:tcPr>
           <w:p>
@@ -9977,7 +10170,7 @@
         </w:tc>
         <w:tc>
           <w:tcPr>
-            <w:tcW w:w="5766" w:type="dxa"/>
+            <w:tcW w:w="5697" w:type="dxa"/>
             <w:shd w:val="clear" w:color="auto" w:fill="auto"/>
           </w:tcPr>
           <w:p>
@@ -10325,6 +10518,7 @@
         <w:rPr>
           <w:rFonts w:ascii="Arial" w:hAnsi="Arial" w:cs="Arial"/>
         </w:rPr>
+        <w:lastRenderedPageBreak/>
         <w:t>will look</w:t>
       </w:r>
       <w:r>
@@ -10405,7 +10599,6 @@
               <w:rPr>
                 <w:b/>
               </w:rPr>
-              <w:lastRenderedPageBreak/>
               <w:t>Get peg associations</w:t>
             </w:r>
           </w:p>
@@ -11281,7 +11474,14 @@
         <w:rPr>
           <w:rFonts w:ascii="Arial" w:hAnsi="Arial" w:cs="Arial"/>
         </w:rPr>
-        <w:t>1.0 firmware</w:t>
+        <w:t xml:space="preserve">1.0 </w:t>
+      </w:r>
+      <w:r>
+        <w:rPr>
+          <w:rFonts w:ascii="Arial" w:hAnsi="Arial" w:cs="Arial"/>
+        </w:rPr>
+        <w:lastRenderedPageBreak/>
+        <w:t>firmware</w:t>
       </w:r>
       <w:r>
         <w:rPr>
@@ -11378,7 +11578,6 @@
               <w:rPr>
                 <w:b/>
               </w:rPr>
-              <w:lastRenderedPageBreak/>
               <w:t>Trace route</w:t>
             </w:r>
           </w:p>
@@ -12362,6 +12561,7 @@
               <w:rPr>
                 <w:rFonts w:ascii="Arial" w:hAnsi="Arial" w:cs="Arial"/>
               </w:rPr>
+              <w:lastRenderedPageBreak/>
               <w:t>CMD_FORWARD</w:t>
             </w:r>
           </w:p>
@@ -12437,7 +12637,6 @@
         <w:rPr>
           <w:rFonts w:ascii="Arial" w:hAnsi="Arial" w:cs="Arial"/>
         </w:rPr>
-        <w:lastRenderedPageBreak/>
         <w:t>The command passes to the Peg a packet forwarded from another node. The packet, exactly as submitted with the corresponding REP_FORWARD request (see below), comes as the command's payload.</w:t>
       </w:r>
     </w:p>
@@ -24048,7 +24247,7 @@
   <a:extraClrSchemeLst/>
   <a:extLst>
     <a:ext uri="{05A4C25C-085E-4340-85A3-A5531E510DB2}">
-      <thm15:themeFamily xmlns:thm15="http://schemas.microsoft.com/office/thememl/2012/main" xmlns="" name="Office Theme" id="{62F939B6-93AF-4DB8-9C6B-D6C7DFDC589F}" vid="{4A3C46E8-61CC-4603-A589-7422A47A8E4A}"/>
+      <thm15:themeFamily xmlns="" xmlns:thm15="http://schemas.microsoft.com/office/thememl/2012/main" name="Office Theme" id="{62F939B6-93AF-4DB8-9C6B-D6C7DFDC589F}" vid="{4A3C46E8-61CC-4603-A589-7422A47A8E4A}"/>
     </a:ext>
   </a:extLst>
 </a:theme>
@@ -24059,7 +24258,7 @@
 </file>
 
 <file path=customXml/itemProps1.xml><?xml version="1.0" encoding="utf-8"?>
-<ds:datastoreItem xmlns:ds="http://schemas.openxmlformats.org/officeDocument/2006/customXml" ds:itemID="{E1726EA9-90D0-43AD-ADD2-B11FAEB582BE}">
+<ds:datastoreItem xmlns:ds="http://schemas.openxmlformats.org/officeDocument/2006/customXml" ds:itemID="{BA564728-B9C4-4236-9AEA-0FC87BE7A813}">
   <ds:schemaRefs>
     <ds:schemaRef ds:uri="http://schemas.openxmlformats.org/officeDocument/2006/bibliography"/>
   </ds:schemaRefs>

</xml_diff>